<commit_message>
Changes to research paper and ppt
</commit_message>
<xml_diff>
--- a/final_roject_report_24MSP3075_Trimester_1.docx
+++ b/final_roject_report_24MSP3075_Trimester_1.docx
@@ -1546,7 +1546,6 @@
                 <w:szCs w:val="24"/>
               </w:rPr>
             </w:pPr>
-            <w:proofErr w:type="spellStart"/>
             <w:r>
               <w:rPr>
                 <w:rFonts w:ascii="Times New Roman" w:hAnsi="Times New Roman" w:cs="Times New Roman"/>
@@ -1556,19 +1555,7 @@
                 <w:sz w:val="24"/>
                 <w:szCs w:val="24"/>
               </w:rPr>
-              <w:t>S.No</w:t>
-            </w:r>
-            <w:proofErr w:type="spellEnd"/>
-            <w:r>
-              <w:rPr>
-                <w:rFonts w:ascii="Times New Roman" w:hAnsi="Times New Roman" w:cs="Times New Roman"/>
-                <w:b/>
-                <w:bCs/>
-                <w:color w:val="000000" w:themeColor="text1"/>
-                <w:sz w:val="24"/>
-                <w:szCs w:val="24"/>
-              </w:rPr>
-              <w:t>.</w:t>
+              <w:t>S.No.</w:t>
             </w:r>
           </w:p>
         </w:tc>
@@ -4734,7 +4721,6 @@
                 <w:szCs w:val="24"/>
               </w:rPr>
             </w:pPr>
-            <w:proofErr w:type="spellStart"/>
             <w:r>
               <w:rPr>
                 <w:rFonts w:ascii="Times New Roman" w:hAnsi="Times New Roman" w:cs="Times New Roman"/>
@@ -4744,19 +4730,7 @@
                 <w:sz w:val="24"/>
                 <w:szCs w:val="24"/>
               </w:rPr>
-              <w:t>S.No</w:t>
-            </w:r>
-            <w:proofErr w:type="spellEnd"/>
-            <w:r>
-              <w:rPr>
-                <w:rFonts w:ascii="Times New Roman" w:hAnsi="Times New Roman" w:cs="Times New Roman"/>
-                <w:b/>
-                <w:bCs/>
-                <w:color w:val="000000" w:themeColor="text1"/>
-                <w:sz w:val="24"/>
-                <w:szCs w:val="24"/>
-              </w:rPr>
-              <w:t>.</w:t>
+              <w:t>S.No.</w:t>
             </w:r>
           </w:p>
         </w:tc>
@@ -5347,8 +5321,6 @@
                 <w:szCs w:val="24"/>
               </w:rPr>
             </w:pPr>
-            <w:proofErr w:type="spellStart"/>
-            <w:proofErr w:type="gramStart"/>
             <w:r>
               <w:rPr>
                 <w:rFonts w:ascii="Times New Roman" w:hAnsi="Times New Roman" w:cs="Times New Roman"/>
@@ -5360,8 +5332,6 @@
               </w:rPr>
               <w:t>S.No</w:t>
             </w:r>
-            <w:proofErr w:type="spellEnd"/>
-            <w:proofErr w:type="gramEnd"/>
           </w:p>
         </w:tc>
         <w:tc>
@@ -6958,6 +6928,18 @@
         </w:rPr>
         <w:t>Traditional Approaches</w:t>
       </w:r>
+      <w:r>
+        <w:rPr>
+          <w:rFonts w:ascii="Times New Roman" w:hAnsi="Times New Roman" w:cs="Times New Roman"/>
+          <w:b/>
+          <w:bCs/>
+          <w:color w:val="000000" w:themeColor="text1"/>
+          <w:sz w:val="24"/>
+          <w:szCs w:val="24"/>
+          <w:vertAlign w:val="superscript"/>
+        </w:rPr>
+        <w:t>[1]</w:t>
+      </w:r>
     </w:p>
     <w:p>
       <w:pPr>
@@ -7010,6 +6992,18 @@
         </w:rPr>
         <w:t>Machine Learning Approaches</w:t>
       </w:r>
+      <w:r>
+        <w:rPr>
+          <w:rFonts w:ascii="Times New Roman" w:hAnsi="Times New Roman" w:cs="Times New Roman"/>
+          <w:b/>
+          <w:bCs/>
+          <w:color w:val="000000" w:themeColor="text1"/>
+          <w:sz w:val="24"/>
+          <w:szCs w:val="24"/>
+          <w:vertAlign w:val="superscript"/>
+        </w:rPr>
+        <w:t>[2][4][5]</w:t>
+      </w:r>
     </w:p>
     <w:p>
       <w:pPr>
@@ -7061,6 +7055,18 @@
           <w:szCs w:val="24"/>
         </w:rPr>
         <w:t>Modern Deep Learning Approaches</w:t>
+      </w:r>
+      <w:r>
+        <w:rPr>
+          <w:rFonts w:ascii="Times New Roman" w:hAnsi="Times New Roman" w:cs="Times New Roman"/>
+          <w:b/>
+          <w:bCs/>
+          <w:color w:val="000000" w:themeColor="text1"/>
+          <w:sz w:val="24"/>
+          <w:szCs w:val="24"/>
+          <w:vertAlign w:val="superscript"/>
+        </w:rPr>
+        <w:t>[3]</w:t>
       </w:r>
     </w:p>
     <w:p>
@@ -7290,16 +7296,7 @@
                   <w:sz w:val="24"/>
                   <w:szCs w:val="24"/>
                 </w:rPr>
-                <m:t>•</m:t>
-              </m:r>
-              <m:r>
-                <w:rPr>
-                  <w:rFonts w:ascii="Cambria Math" w:hAnsi="Cambria Math" w:cs="Times New Roman"/>
-                  <w:color w:val="000000" w:themeColor="text1"/>
-                  <w:sz w:val="24"/>
-                  <w:szCs w:val="24"/>
-                </w:rPr>
-                <m:t>P(A)</m:t>
+                <m:t>•P(A)</m:t>
               </m:r>
             </m:num>
             <m:den>
@@ -7329,7 +7326,6 @@
           <w:szCs w:val="24"/>
         </w:rPr>
       </w:pPr>
-      <w:proofErr w:type="gramStart"/>
       <w:r>
         <w:rPr>
           <w:rFonts w:ascii="Times New Roman" w:eastAsiaTheme="minorEastAsia" w:hAnsi="Times New Roman" w:cs="Times New Roman"/>
@@ -7337,17 +7333,7 @@
           <w:sz w:val="24"/>
           <w:szCs w:val="24"/>
         </w:rPr>
-        <w:t>Where</w:t>
-      </w:r>
-      <w:proofErr w:type="gramEnd"/>
-      <w:r>
-        <w:rPr>
-          <w:rFonts w:ascii="Times New Roman" w:eastAsiaTheme="minorEastAsia" w:hAnsi="Times New Roman" w:cs="Times New Roman"/>
-          <w:color w:val="000000" w:themeColor="text1"/>
-          <w:sz w:val="24"/>
-          <w:szCs w:val="24"/>
-        </w:rPr>
-        <w:t>,</w:t>
+        <w:t>Where,</w:t>
       </w:r>
     </w:p>
     <w:p>
@@ -7480,16 +7466,7 @@
           <w:sz w:val="24"/>
           <w:szCs w:val="24"/>
         </w:rPr>
-        <w:t>B</w:t>
-      </w:r>
-      <w:r>
-        <w:rPr>
-          <w:rFonts w:ascii="Times New Roman" w:eastAsiaTheme="minorEastAsia" w:hAnsi="Times New Roman" w:cs="Times New Roman"/>
-          <w:color w:val="000000" w:themeColor="text1"/>
-          <w:sz w:val="24"/>
-          <w:szCs w:val="24"/>
-        </w:rPr>
-        <w:t xml:space="preserve"> happening </w:t>
+        <w:t xml:space="preserve">B happening </w:t>
       </w:r>
       <w:r>
         <w:rPr>
@@ -8114,7 +8091,6 @@
         </w:rPr>
         <w:t>].</w:t>
       </w:r>
-      <w:proofErr w:type="spellStart"/>
       <w:r>
         <w:rPr>
           <w:rFonts w:ascii="Consolas" w:eastAsia="Times New Roman" w:hAnsi="Consolas" w:cs="Times New Roman"/>
@@ -8125,22 +8101,32 @@
           <w:lang w:eastAsia="en-IN"/>
           <w14:ligatures w14:val="none"/>
         </w:rPr>
-        <w:t>value_</w:t>
-      </w:r>
-      <w:proofErr w:type="gramStart"/>
-      <w:r>
-        <w:rPr>
-          <w:rFonts w:ascii="Consolas" w:eastAsia="Times New Roman" w:hAnsi="Consolas" w:cs="Times New Roman"/>
-          <w:color w:val="DCDCAA"/>
-          <w:kern w:val="0"/>
-          <w:sz w:val="21"/>
-          <w:szCs w:val="21"/>
-          <w:lang w:eastAsia="en-IN"/>
-          <w14:ligatures w14:val="none"/>
-        </w:rPr>
-        <w:t>counts</w:t>
-      </w:r>
-      <w:proofErr w:type="spellEnd"/>
+        <w:t>value_counts</w:t>
+      </w:r>
+      <w:r>
+        <w:rPr>
+          <w:rFonts w:ascii="Consolas" w:eastAsia="Times New Roman" w:hAnsi="Consolas" w:cs="Times New Roman"/>
+          <w:color w:val="CCCCCC"/>
+          <w:kern w:val="0"/>
+          <w:sz w:val="21"/>
+          <w:szCs w:val="21"/>
+          <w:lang w:eastAsia="en-IN"/>
+          <w14:ligatures w14:val="none"/>
+        </w:rPr>
+        <w:t>().</w:t>
+      </w:r>
+      <w:r>
+        <w:rPr>
+          <w:rFonts w:ascii="Consolas" w:eastAsia="Times New Roman" w:hAnsi="Consolas" w:cs="Times New Roman"/>
+          <w:color w:val="9CDCFE"/>
+          <w:kern w:val="0"/>
+          <w:sz w:val="21"/>
+          <w:szCs w:val="21"/>
+          <w:lang w:eastAsia="en-IN"/>
+          <w14:ligatures w14:val="none"/>
+        </w:rPr>
+        <w:t>plot</w:t>
+      </w:r>
       <w:r>
         <w:rPr>
           <w:rFonts w:ascii="Consolas" w:eastAsia="Times New Roman" w:hAnsi="Consolas" w:cs="Times New Roman"/>
@@ -8153,19 +8139,6 @@
         </w:rPr>
         <w:t>(</w:t>
       </w:r>
-      <w:proofErr w:type="gramEnd"/>
-      <w:r>
-        <w:rPr>
-          <w:rFonts w:ascii="Consolas" w:eastAsia="Times New Roman" w:hAnsi="Consolas" w:cs="Times New Roman"/>
-          <w:color w:val="CCCCCC"/>
-          <w:kern w:val="0"/>
-          <w:sz w:val="21"/>
-          <w:szCs w:val="21"/>
-          <w:lang w:eastAsia="en-IN"/>
-          <w14:ligatures w14:val="none"/>
-        </w:rPr>
-        <w:t>).</w:t>
-      </w:r>
       <w:r>
         <w:rPr>
           <w:rFonts w:ascii="Consolas" w:eastAsia="Times New Roman" w:hAnsi="Consolas" w:cs="Times New Roman"/>
@@ -8176,19 +8149,43 @@
           <w:lang w:eastAsia="en-IN"/>
           <w14:ligatures w14:val="none"/>
         </w:rPr>
-        <w:t>plot</w:t>
-      </w:r>
-      <w:r>
-        <w:rPr>
-          <w:rFonts w:ascii="Consolas" w:eastAsia="Times New Roman" w:hAnsi="Consolas" w:cs="Times New Roman"/>
-          <w:color w:val="CCCCCC"/>
-          <w:kern w:val="0"/>
-          <w:sz w:val="21"/>
-          <w:szCs w:val="21"/>
-          <w:lang w:eastAsia="en-IN"/>
-          <w14:ligatures w14:val="none"/>
-        </w:rPr>
-        <w:t>(</w:t>
+        <w:t>kind</w:t>
+      </w:r>
+      <w:r>
+        <w:rPr>
+          <w:rFonts w:ascii="Consolas" w:eastAsia="Times New Roman" w:hAnsi="Consolas" w:cs="Times New Roman"/>
+          <w:color w:val="D4D4D4"/>
+          <w:kern w:val="0"/>
+          <w:sz w:val="21"/>
+          <w:szCs w:val="21"/>
+          <w:lang w:eastAsia="en-IN"/>
+          <w14:ligatures w14:val="none"/>
+        </w:rPr>
+        <w:t>=</w:t>
+      </w:r>
+      <w:r>
+        <w:rPr>
+          <w:rFonts w:ascii="Consolas" w:eastAsia="Times New Roman" w:hAnsi="Consolas" w:cs="Times New Roman"/>
+          <w:color w:val="CE9178"/>
+          <w:kern w:val="0"/>
+          <w:sz w:val="21"/>
+          <w:szCs w:val="21"/>
+          <w:lang w:eastAsia="en-IN"/>
+          <w14:ligatures w14:val="none"/>
+        </w:rPr>
+        <w:t>'bar'</w:t>
+      </w:r>
+      <w:r>
+        <w:rPr>
+          <w:rFonts w:ascii="Consolas" w:eastAsia="Times New Roman" w:hAnsi="Consolas" w:cs="Times New Roman"/>
+          <w:color w:val="CCCCCC"/>
+          <w:kern w:val="0"/>
+          <w:sz w:val="21"/>
+          <w:szCs w:val="21"/>
+          <w:lang w:eastAsia="en-IN"/>
+          <w14:ligatures w14:val="none"/>
+        </w:rPr>
+        <w:t xml:space="preserve">, </w:t>
       </w:r>
       <w:r>
         <w:rPr>
@@ -8200,58 +8197,8 @@
           <w:lang w:eastAsia="en-IN"/>
           <w14:ligatures w14:val="none"/>
         </w:rPr>
-        <w:t>kind</w:t>
-      </w:r>
-      <w:r>
-        <w:rPr>
-          <w:rFonts w:ascii="Consolas" w:eastAsia="Times New Roman" w:hAnsi="Consolas" w:cs="Times New Roman"/>
-          <w:color w:val="D4D4D4"/>
-          <w:kern w:val="0"/>
-          <w:sz w:val="21"/>
-          <w:szCs w:val="21"/>
-          <w:lang w:eastAsia="en-IN"/>
-          <w14:ligatures w14:val="none"/>
-        </w:rPr>
-        <w:t>=</w:t>
-      </w:r>
-      <w:r>
-        <w:rPr>
-          <w:rFonts w:ascii="Consolas" w:eastAsia="Times New Roman" w:hAnsi="Consolas" w:cs="Times New Roman"/>
-          <w:color w:val="CE9178"/>
-          <w:kern w:val="0"/>
-          <w:sz w:val="21"/>
-          <w:szCs w:val="21"/>
-          <w:lang w:eastAsia="en-IN"/>
-          <w14:ligatures w14:val="none"/>
-        </w:rPr>
-        <w:t>'bar'</w:t>
-      </w:r>
-      <w:r>
-        <w:rPr>
-          <w:rFonts w:ascii="Consolas" w:eastAsia="Times New Roman" w:hAnsi="Consolas" w:cs="Times New Roman"/>
-          <w:color w:val="CCCCCC"/>
-          <w:kern w:val="0"/>
-          <w:sz w:val="21"/>
-          <w:szCs w:val="21"/>
-          <w:lang w:eastAsia="en-IN"/>
-          <w14:ligatures w14:val="none"/>
-        </w:rPr>
-        <w:t xml:space="preserve">, </w:t>
-      </w:r>
-      <w:proofErr w:type="spellStart"/>
-      <w:r>
-        <w:rPr>
-          <w:rFonts w:ascii="Consolas" w:eastAsia="Times New Roman" w:hAnsi="Consolas" w:cs="Times New Roman"/>
-          <w:color w:val="9CDCFE"/>
-          <w:kern w:val="0"/>
-          <w:sz w:val="21"/>
-          <w:szCs w:val="21"/>
-          <w:lang w:eastAsia="en-IN"/>
-          <w14:ligatures w14:val="none"/>
-        </w:rPr>
         <w:t>color</w:t>
       </w:r>
-      <w:proofErr w:type="spellEnd"/>
       <w:r>
         <w:rPr>
           <w:rFonts w:ascii="Consolas" w:eastAsia="Times New Roman" w:hAnsi="Consolas" w:cs="Times New Roman"/>
@@ -8339,8 +8286,6 @@
           <w14:ligatures w14:val="none"/>
         </w:rPr>
       </w:pPr>
-      <w:proofErr w:type="spellStart"/>
-      <w:proofErr w:type="gramStart"/>
       <w:r>
         <w:rPr>
           <w:rFonts w:ascii="Consolas" w:eastAsia="Times New Roman" w:hAnsi="Consolas" w:cs="Times New Roman"/>
@@ -8377,8 +8322,6 @@
         </w:rPr>
         <w:t>title</w:t>
       </w:r>
-      <w:proofErr w:type="spellEnd"/>
-      <w:proofErr w:type="gramEnd"/>
       <w:r>
         <w:rPr>
           <w:rFonts w:ascii="Consolas" w:eastAsia="Times New Roman" w:hAnsi="Consolas" w:cs="Times New Roman"/>
@@ -8430,8 +8373,6 @@
           <w14:ligatures w14:val="none"/>
         </w:rPr>
       </w:pPr>
-      <w:proofErr w:type="spellStart"/>
-      <w:proofErr w:type="gramStart"/>
       <w:r>
         <w:rPr>
           <w:rFonts w:ascii="Consolas" w:eastAsia="Times New Roman" w:hAnsi="Consolas" w:cs="Times New Roman"/>
@@ -8468,8 +8409,6 @@
         </w:rPr>
         <w:t>xlabel</w:t>
       </w:r>
-      <w:proofErr w:type="spellEnd"/>
-      <w:proofErr w:type="gramEnd"/>
       <w:r>
         <w:rPr>
           <w:rFonts w:ascii="Consolas" w:eastAsia="Times New Roman" w:hAnsi="Consolas" w:cs="Times New Roman"/>
@@ -8521,8 +8460,6 @@
           <w14:ligatures w14:val="none"/>
         </w:rPr>
       </w:pPr>
-      <w:proofErr w:type="spellStart"/>
-      <w:proofErr w:type="gramStart"/>
       <w:r>
         <w:rPr>
           <w:rFonts w:ascii="Consolas" w:eastAsia="Times New Roman" w:hAnsi="Consolas" w:cs="Times New Roman"/>
@@ -8559,8 +8496,6 @@
         </w:rPr>
         <w:t>ylabel</w:t>
       </w:r>
-      <w:proofErr w:type="spellEnd"/>
-      <w:proofErr w:type="gramEnd"/>
       <w:r>
         <w:rPr>
           <w:rFonts w:ascii="Consolas" w:eastAsia="Times New Roman" w:hAnsi="Consolas" w:cs="Times New Roman"/>
@@ -8612,8 +8547,6 @@
           <w14:ligatures w14:val="none"/>
         </w:rPr>
       </w:pPr>
-      <w:proofErr w:type="spellStart"/>
-      <w:proofErr w:type="gramStart"/>
       <w:r>
         <w:rPr>
           <w:rFonts w:ascii="Consolas" w:eastAsia="Times New Roman" w:hAnsi="Consolas" w:cs="Times New Roman"/>
@@ -8650,8 +8583,6 @@
         </w:rPr>
         <w:t>show</w:t>
       </w:r>
-      <w:proofErr w:type="spellEnd"/>
-      <w:proofErr w:type="gramEnd"/>
       <w:r>
         <w:rPr>
           <w:rFonts w:ascii="Consolas" w:eastAsia="Times New Roman" w:hAnsi="Consolas" w:cs="Times New Roman"/>
@@ -8708,7 +8639,7 @@
           <w:noProof/>
         </w:rPr>
         <w:drawing>
-          <wp:inline distT="0" distB="0" distL="0" distR="0" wp14:anchorId="1BEA0B20" wp14:editId="03FF4F1A">
+          <wp:inline distT="0" distB="0" distL="0" distR="0" wp14:anchorId="1BEA0B20" wp14:editId="514E0505">
             <wp:extent cx="5731510" cy="2814320"/>
             <wp:effectExtent l="0" t="0" r="2540" b="5080"/>
             <wp:docPr id="28067534" name="Picture 1"/>
@@ -9479,8 +9410,6 @@
         </w:rPr>
         <w:t xml:space="preserve"> </w:t>
       </w:r>
-      <w:proofErr w:type="spellStart"/>
-      <w:proofErr w:type="gramStart"/>
       <w:r>
         <w:rPr>
           <w:rFonts w:ascii="Consolas" w:eastAsia="Times New Roman" w:hAnsi="Consolas" w:cs="Times New Roman"/>
@@ -9515,22 +9444,8 @@
           <w:lang w:eastAsia="en-IN"/>
           <w14:ligatures w14:val="none"/>
         </w:rPr>
-        <w:t>model</w:t>
-      </w:r>
-      <w:proofErr w:type="gramEnd"/>
-      <w:r>
-        <w:rPr>
-          <w:rFonts w:ascii="Consolas" w:eastAsia="Times New Roman" w:hAnsi="Consolas" w:cs="Times New Roman"/>
-          <w:color w:val="4EC9B0"/>
-          <w:kern w:val="0"/>
-          <w:sz w:val="21"/>
-          <w:szCs w:val="21"/>
-          <w:lang w:eastAsia="en-IN"/>
-          <w14:ligatures w14:val="none"/>
-        </w:rPr>
-        <w:t>_selection</w:t>
-      </w:r>
-      <w:proofErr w:type="spellEnd"/>
+        <w:t>model_selection</w:t>
+      </w:r>
       <w:r>
         <w:rPr>
           <w:rFonts w:ascii="Consolas" w:eastAsia="Times New Roman" w:hAnsi="Consolas" w:cs="Times New Roman"/>
@@ -9567,7 +9482,6 @@
         </w:rPr>
         <w:t xml:space="preserve"> </w:t>
       </w:r>
-      <w:proofErr w:type="spellStart"/>
       <w:r>
         <w:rPr>
           <w:rFonts w:ascii="Consolas" w:eastAsia="Times New Roman" w:hAnsi="Consolas" w:cs="Times New Roman"/>
@@ -9580,7 +9494,6 @@
         </w:rPr>
         <w:t>train_test_split</w:t>
       </w:r>
-      <w:proofErr w:type="spellEnd"/>
     </w:p>
     <w:p>
       <w:pPr>
@@ -9620,8 +9533,6 @@
         </w:rPr>
         <w:t xml:space="preserve"> </w:t>
       </w:r>
-      <w:proofErr w:type="spellStart"/>
-      <w:proofErr w:type="gramStart"/>
       <w:r>
         <w:rPr>
           <w:rFonts w:ascii="Consolas" w:eastAsia="Times New Roman" w:hAnsi="Consolas" w:cs="Times New Roman"/>
@@ -9656,9 +9567,20 @@
           <w:lang w:eastAsia="en-IN"/>
           <w14:ligatures w14:val="none"/>
         </w:rPr>
-        <w:t>feature</w:t>
-      </w:r>
-      <w:proofErr w:type="gramEnd"/>
+        <w:t>feature_extraction</w:t>
+      </w:r>
+      <w:r>
+        <w:rPr>
+          <w:rFonts w:ascii="Consolas" w:eastAsia="Times New Roman" w:hAnsi="Consolas" w:cs="Times New Roman"/>
+          <w:color w:val="CCCCCC"/>
+          <w:kern w:val="0"/>
+          <w:sz w:val="21"/>
+          <w:szCs w:val="21"/>
+          <w:lang w:eastAsia="en-IN"/>
+          <w14:ligatures w14:val="none"/>
+        </w:rPr>
+        <w:t>.</w:t>
+      </w:r>
       <w:r>
         <w:rPr>
           <w:rFonts w:ascii="Consolas" w:eastAsia="Times New Roman" w:hAnsi="Consolas" w:cs="Times New Roman"/>
@@ -9669,19 +9591,43 @@
           <w:lang w:eastAsia="en-IN"/>
           <w14:ligatures w14:val="none"/>
         </w:rPr>
-        <w:t>_extraction</w:t>
-      </w:r>
-      <w:r>
-        <w:rPr>
-          <w:rFonts w:ascii="Consolas" w:eastAsia="Times New Roman" w:hAnsi="Consolas" w:cs="Times New Roman"/>
-          <w:color w:val="CCCCCC"/>
-          <w:kern w:val="0"/>
-          <w:sz w:val="21"/>
-          <w:szCs w:val="21"/>
-          <w:lang w:eastAsia="en-IN"/>
-          <w14:ligatures w14:val="none"/>
-        </w:rPr>
-        <w:t>.</w:t>
+        <w:t>text</w:t>
+      </w:r>
+      <w:r>
+        <w:rPr>
+          <w:rFonts w:ascii="Consolas" w:eastAsia="Times New Roman" w:hAnsi="Consolas" w:cs="Times New Roman"/>
+          <w:color w:val="CCCCCC"/>
+          <w:kern w:val="0"/>
+          <w:sz w:val="21"/>
+          <w:szCs w:val="21"/>
+          <w:lang w:eastAsia="en-IN"/>
+          <w14:ligatures w14:val="none"/>
+        </w:rPr>
+        <w:t xml:space="preserve"> </w:t>
+      </w:r>
+      <w:r>
+        <w:rPr>
+          <w:rFonts w:ascii="Consolas" w:eastAsia="Times New Roman" w:hAnsi="Consolas" w:cs="Times New Roman"/>
+          <w:color w:val="C586C0"/>
+          <w:kern w:val="0"/>
+          <w:sz w:val="21"/>
+          <w:szCs w:val="21"/>
+          <w:lang w:eastAsia="en-IN"/>
+          <w14:ligatures w14:val="none"/>
+        </w:rPr>
+        <w:t>import</w:t>
+      </w:r>
+      <w:r>
+        <w:rPr>
+          <w:rFonts w:ascii="Consolas" w:eastAsia="Times New Roman" w:hAnsi="Consolas" w:cs="Times New Roman"/>
+          <w:color w:val="CCCCCC"/>
+          <w:kern w:val="0"/>
+          <w:sz w:val="21"/>
+          <w:szCs w:val="21"/>
+          <w:lang w:eastAsia="en-IN"/>
+          <w14:ligatures w14:val="none"/>
+        </w:rPr>
+        <w:t xml:space="preserve"> </w:t>
       </w:r>
       <w:r>
         <w:rPr>
@@ -9693,59 +9639,8 @@
           <w:lang w:eastAsia="en-IN"/>
           <w14:ligatures w14:val="none"/>
         </w:rPr>
-        <w:t>text</w:t>
-      </w:r>
-      <w:proofErr w:type="spellEnd"/>
-      <w:r>
-        <w:rPr>
-          <w:rFonts w:ascii="Consolas" w:eastAsia="Times New Roman" w:hAnsi="Consolas" w:cs="Times New Roman"/>
-          <w:color w:val="CCCCCC"/>
-          <w:kern w:val="0"/>
-          <w:sz w:val="21"/>
-          <w:szCs w:val="21"/>
-          <w:lang w:eastAsia="en-IN"/>
-          <w14:ligatures w14:val="none"/>
-        </w:rPr>
-        <w:t xml:space="preserve"> </w:t>
-      </w:r>
-      <w:r>
-        <w:rPr>
-          <w:rFonts w:ascii="Consolas" w:eastAsia="Times New Roman" w:hAnsi="Consolas" w:cs="Times New Roman"/>
-          <w:color w:val="C586C0"/>
-          <w:kern w:val="0"/>
-          <w:sz w:val="21"/>
-          <w:szCs w:val="21"/>
-          <w:lang w:eastAsia="en-IN"/>
-          <w14:ligatures w14:val="none"/>
-        </w:rPr>
-        <w:t>import</w:t>
-      </w:r>
-      <w:r>
-        <w:rPr>
-          <w:rFonts w:ascii="Consolas" w:eastAsia="Times New Roman" w:hAnsi="Consolas" w:cs="Times New Roman"/>
-          <w:color w:val="CCCCCC"/>
-          <w:kern w:val="0"/>
-          <w:sz w:val="21"/>
-          <w:szCs w:val="21"/>
-          <w:lang w:eastAsia="en-IN"/>
-          <w14:ligatures w14:val="none"/>
-        </w:rPr>
-        <w:t xml:space="preserve"> </w:t>
-      </w:r>
-      <w:proofErr w:type="spellStart"/>
-      <w:r>
-        <w:rPr>
-          <w:rFonts w:ascii="Consolas" w:eastAsia="Times New Roman" w:hAnsi="Consolas" w:cs="Times New Roman"/>
-          <w:color w:val="4EC9B0"/>
-          <w:kern w:val="0"/>
-          <w:sz w:val="21"/>
-          <w:szCs w:val="21"/>
-          <w:lang w:eastAsia="en-IN"/>
-          <w14:ligatures w14:val="none"/>
-        </w:rPr>
         <w:t>CountVectorizer</w:t>
       </w:r>
-      <w:proofErr w:type="spellEnd"/>
     </w:p>
     <w:p>
       <w:pPr>
@@ -9785,8 +9680,6 @@
         </w:rPr>
         <w:t xml:space="preserve"> </w:t>
       </w:r>
-      <w:proofErr w:type="spellStart"/>
-      <w:proofErr w:type="gramStart"/>
       <w:r>
         <w:rPr>
           <w:rFonts w:ascii="Consolas" w:eastAsia="Times New Roman" w:hAnsi="Consolas" w:cs="Times New Roman"/>
@@ -9821,9 +9714,44 @@
           <w:lang w:eastAsia="en-IN"/>
           <w14:ligatures w14:val="none"/>
         </w:rPr>
-        <w:t>naive</w:t>
-      </w:r>
-      <w:proofErr w:type="gramEnd"/>
+        <w:t>naive_bayes</w:t>
+      </w:r>
+      <w:r>
+        <w:rPr>
+          <w:rFonts w:ascii="Consolas" w:eastAsia="Times New Roman" w:hAnsi="Consolas" w:cs="Times New Roman"/>
+          <w:color w:val="CCCCCC"/>
+          <w:kern w:val="0"/>
+          <w:sz w:val="21"/>
+          <w:szCs w:val="21"/>
+          <w:lang w:eastAsia="en-IN"/>
+          <w14:ligatures w14:val="none"/>
+        </w:rPr>
+        <w:t xml:space="preserve"> </w:t>
+      </w:r>
+      <w:r>
+        <w:rPr>
+          <w:rFonts w:ascii="Consolas" w:eastAsia="Times New Roman" w:hAnsi="Consolas" w:cs="Times New Roman"/>
+          <w:color w:val="C586C0"/>
+          <w:kern w:val="0"/>
+          <w:sz w:val="21"/>
+          <w:szCs w:val="21"/>
+          <w:lang w:eastAsia="en-IN"/>
+          <w14:ligatures w14:val="none"/>
+        </w:rPr>
+        <w:t>import</w:t>
+      </w:r>
+      <w:r>
+        <w:rPr>
+          <w:rFonts w:ascii="Consolas" w:eastAsia="Times New Roman" w:hAnsi="Consolas" w:cs="Times New Roman"/>
+          <w:color w:val="CCCCCC"/>
+          <w:kern w:val="0"/>
+          <w:sz w:val="21"/>
+          <w:szCs w:val="21"/>
+          <w:lang w:eastAsia="en-IN"/>
+          <w14:ligatures w14:val="none"/>
+        </w:rPr>
+        <w:t xml:space="preserve"> </w:t>
+      </w:r>
       <w:r>
         <w:rPr>
           <w:rFonts w:ascii="Consolas" w:eastAsia="Times New Roman" w:hAnsi="Consolas" w:cs="Times New Roman"/>
@@ -9834,59 +9762,8 @@
           <w:lang w:eastAsia="en-IN"/>
           <w14:ligatures w14:val="none"/>
         </w:rPr>
-        <w:t>_bayes</w:t>
-      </w:r>
-      <w:proofErr w:type="spellEnd"/>
-      <w:r>
-        <w:rPr>
-          <w:rFonts w:ascii="Consolas" w:eastAsia="Times New Roman" w:hAnsi="Consolas" w:cs="Times New Roman"/>
-          <w:color w:val="CCCCCC"/>
-          <w:kern w:val="0"/>
-          <w:sz w:val="21"/>
-          <w:szCs w:val="21"/>
-          <w:lang w:eastAsia="en-IN"/>
-          <w14:ligatures w14:val="none"/>
-        </w:rPr>
-        <w:t xml:space="preserve"> </w:t>
-      </w:r>
-      <w:r>
-        <w:rPr>
-          <w:rFonts w:ascii="Consolas" w:eastAsia="Times New Roman" w:hAnsi="Consolas" w:cs="Times New Roman"/>
-          <w:color w:val="C586C0"/>
-          <w:kern w:val="0"/>
-          <w:sz w:val="21"/>
-          <w:szCs w:val="21"/>
-          <w:lang w:eastAsia="en-IN"/>
-          <w14:ligatures w14:val="none"/>
-        </w:rPr>
-        <w:t>import</w:t>
-      </w:r>
-      <w:r>
-        <w:rPr>
-          <w:rFonts w:ascii="Consolas" w:eastAsia="Times New Roman" w:hAnsi="Consolas" w:cs="Times New Roman"/>
-          <w:color w:val="CCCCCC"/>
-          <w:kern w:val="0"/>
-          <w:sz w:val="21"/>
-          <w:szCs w:val="21"/>
-          <w:lang w:eastAsia="en-IN"/>
-          <w14:ligatures w14:val="none"/>
-        </w:rPr>
-        <w:t xml:space="preserve"> </w:t>
-      </w:r>
-      <w:proofErr w:type="spellStart"/>
-      <w:r>
-        <w:rPr>
-          <w:rFonts w:ascii="Consolas" w:eastAsia="Times New Roman" w:hAnsi="Consolas" w:cs="Times New Roman"/>
-          <w:color w:val="4EC9B0"/>
-          <w:kern w:val="0"/>
-          <w:sz w:val="21"/>
-          <w:szCs w:val="21"/>
-          <w:lang w:eastAsia="en-IN"/>
-          <w14:ligatures w14:val="none"/>
-        </w:rPr>
         <w:t>MultinomialNB</w:t>
       </w:r>
-      <w:proofErr w:type="spellEnd"/>
     </w:p>
     <w:p>
       <w:pPr>
@@ -9926,8 +9803,6 @@
         </w:rPr>
         <w:t xml:space="preserve"> </w:t>
       </w:r>
-      <w:proofErr w:type="spellStart"/>
-      <w:proofErr w:type="gramStart"/>
       <w:r>
         <w:rPr>
           <w:rFonts w:ascii="Consolas" w:eastAsia="Times New Roman" w:hAnsi="Consolas" w:cs="Times New Roman"/>
@@ -9964,8 +9839,6 @@
         </w:rPr>
         <w:t>metrics</w:t>
       </w:r>
-      <w:proofErr w:type="spellEnd"/>
-      <w:proofErr w:type="gramEnd"/>
       <w:r>
         <w:rPr>
           <w:rFonts w:ascii="Consolas" w:eastAsia="Times New Roman" w:hAnsi="Consolas" w:cs="Times New Roman"/>
@@ -10002,7 +9875,6 @@
         </w:rPr>
         <w:t xml:space="preserve"> </w:t>
       </w:r>
-      <w:proofErr w:type="spellStart"/>
       <w:r>
         <w:rPr>
           <w:rFonts w:ascii="Consolas" w:eastAsia="Times New Roman" w:hAnsi="Consolas" w:cs="Times New Roman"/>
@@ -10015,7 +9887,6 @@
         </w:rPr>
         <w:t>accuracy_score</w:t>
       </w:r>
-      <w:proofErr w:type="spellEnd"/>
       <w:r>
         <w:rPr>
           <w:rFonts w:ascii="Consolas" w:eastAsia="Times New Roman" w:hAnsi="Consolas" w:cs="Times New Roman"/>
@@ -10028,7 +9899,6 @@
         </w:rPr>
         <w:t xml:space="preserve">, </w:t>
       </w:r>
-      <w:proofErr w:type="spellStart"/>
       <w:r>
         <w:rPr>
           <w:rFonts w:ascii="Consolas" w:eastAsia="Times New Roman" w:hAnsi="Consolas" w:cs="Times New Roman"/>
@@ -10041,7 +9911,6 @@
         </w:rPr>
         <w:t>classification_report</w:t>
       </w:r>
-      <w:proofErr w:type="spellEnd"/>
     </w:p>
     <w:p>
       <w:pPr>
@@ -10081,8 +9950,6 @@
         </w:rPr>
         <w:t xml:space="preserve"> </w:t>
       </w:r>
-      <w:proofErr w:type="spellStart"/>
-      <w:proofErr w:type="gramStart"/>
       <w:r>
         <w:rPr>
           <w:rFonts w:ascii="Consolas" w:eastAsia="Times New Roman" w:hAnsi="Consolas" w:cs="Times New Roman"/>
@@ -10119,8 +9986,6 @@
         </w:rPr>
         <w:t>metrics</w:t>
       </w:r>
-      <w:proofErr w:type="spellEnd"/>
-      <w:proofErr w:type="gramEnd"/>
       <w:r>
         <w:rPr>
           <w:rFonts w:ascii="Consolas" w:eastAsia="Times New Roman" w:hAnsi="Consolas" w:cs="Times New Roman"/>
@@ -10157,7 +10022,6 @@
         </w:rPr>
         <w:t xml:space="preserve"> </w:t>
       </w:r>
-      <w:proofErr w:type="spellStart"/>
       <w:r>
         <w:rPr>
           <w:rFonts w:ascii="Consolas" w:eastAsia="Times New Roman" w:hAnsi="Consolas" w:cs="Times New Roman"/>
@@ -10170,7 +10034,6 @@
         </w:rPr>
         <w:t>confusion_matrix</w:t>
       </w:r>
-      <w:proofErr w:type="spellEnd"/>
       <w:r>
         <w:rPr>
           <w:rFonts w:ascii="Consolas" w:eastAsia="Times New Roman" w:hAnsi="Consolas" w:cs="Times New Roman"/>
@@ -10183,7 +10046,6 @@
         </w:rPr>
         <w:t xml:space="preserve">, </w:t>
       </w:r>
-      <w:proofErr w:type="spellStart"/>
       <w:r>
         <w:rPr>
           <w:rFonts w:ascii="Consolas" w:eastAsia="Times New Roman" w:hAnsi="Consolas" w:cs="Times New Roman"/>
@@ -10196,7 +10058,6 @@
         </w:rPr>
         <w:t>ConfusionMatrixDisplay</w:t>
       </w:r>
-      <w:proofErr w:type="spellEnd"/>
     </w:p>
     <w:p>
       <w:pPr>
@@ -10236,8 +10097,6 @@
         </w:rPr>
         <w:t xml:space="preserve"> </w:t>
       </w:r>
-      <w:proofErr w:type="spellStart"/>
-      <w:proofErr w:type="gramStart"/>
       <w:r>
         <w:rPr>
           <w:rFonts w:ascii="Consolas" w:eastAsia="Times New Roman" w:hAnsi="Consolas" w:cs="Times New Roman"/>
@@ -10274,8 +10133,6 @@
         </w:rPr>
         <w:t>pyplot</w:t>
       </w:r>
-      <w:proofErr w:type="spellEnd"/>
-      <w:proofErr w:type="gramEnd"/>
       <w:r>
         <w:rPr>
           <w:rFonts w:ascii="Consolas" w:eastAsia="Times New Roman" w:hAnsi="Consolas" w:cs="Times New Roman"/>
@@ -10312,7 +10169,6 @@
         </w:rPr>
         <w:t xml:space="preserve"> </w:t>
       </w:r>
-      <w:proofErr w:type="spellStart"/>
       <w:r>
         <w:rPr>
           <w:rFonts w:ascii="Consolas" w:eastAsia="Times New Roman" w:hAnsi="Consolas" w:cs="Times New Roman"/>
@@ -10325,7 +10181,6 @@
         </w:rPr>
         <w:t>plt</w:t>
       </w:r>
-      <w:proofErr w:type="spellEnd"/>
     </w:p>
     <w:p>
       <w:pPr>
@@ -10445,8 +10300,6 @@
         </w:rPr>
         <w:t xml:space="preserve"> </w:t>
       </w:r>
-      <w:proofErr w:type="spellStart"/>
-      <w:proofErr w:type="gramStart"/>
       <w:r>
         <w:rPr>
           <w:rFonts w:ascii="Consolas" w:eastAsia="Times New Roman" w:hAnsi="Consolas" w:cs="Times New Roman"/>
@@ -10481,22 +10334,8 @@
           <w:lang w:eastAsia="en-IN"/>
           <w14:ligatures w14:val="none"/>
         </w:rPr>
-        <w:t>read</w:t>
-      </w:r>
-      <w:proofErr w:type="gramEnd"/>
-      <w:r>
-        <w:rPr>
-          <w:rFonts w:ascii="Consolas" w:eastAsia="Times New Roman" w:hAnsi="Consolas" w:cs="Times New Roman"/>
-          <w:color w:val="DCDCAA"/>
-          <w:kern w:val="0"/>
-          <w:sz w:val="21"/>
-          <w:szCs w:val="21"/>
-          <w:lang w:eastAsia="en-IN"/>
-          <w14:ligatures w14:val="none"/>
-        </w:rPr>
-        <w:t>_csv</w:t>
-      </w:r>
-      <w:proofErr w:type="spellEnd"/>
+        <w:t>read_csv</w:t>
+      </w:r>
       <w:r>
         <w:rPr>
           <w:rFonts w:ascii="Consolas" w:eastAsia="Times New Roman" w:hAnsi="Consolas" w:cs="Times New Roman"/>
@@ -10668,8 +10507,6 @@
         </w:rPr>
         <w:t>].</w:t>
       </w:r>
-      <w:proofErr w:type="spellStart"/>
-      <w:proofErr w:type="gramStart"/>
       <w:r>
         <w:rPr>
           <w:rFonts w:ascii="Consolas" w:eastAsia="Times New Roman" w:hAnsi="Consolas" w:cs="Times New Roman"/>
@@ -10706,8 +10543,6 @@
         </w:rPr>
         <w:t>lower</w:t>
       </w:r>
-      <w:proofErr w:type="spellEnd"/>
-      <w:proofErr w:type="gramEnd"/>
       <w:r>
         <w:rPr>
           <w:rFonts w:ascii="Consolas" w:eastAsia="Times New Roman" w:hAnsi="Consolas" w:cs="Times New Roman"/>
@@ -10839,7 +10674,6 @@
         </w:rPr>
         <w:t xml:space="preserve"> </w:t>
       </w:r>
-      <w:proofErr w:type="spellStart"/>
       <w:r>
         <w:rPr>
           <w:rFonts w:ascii="Consolas" w:eastAsia="Times New Roman" w:hAnsi="Consolas" w:cs="Times New Roman"/>
@@ -10852,7 +10686,6 @@
         </w:rPr>
         <w:t>CountVectorizer</w:t>
       </w:r>
-      <w:proofErr w:type="spellEnd"/>
       <w:r>
         <w:rPr>
           <w:rFonts w:ascii="Consolas" w:eastAsia="Times New Roman" w:hAnsi="Consolas" w:cs="Times New Roman"/>
@@ -10865,7 +10698,6 @@
         </w:rPr>
         <w:t>(</w:t>
       </w:r>
-      <w:proofErr w:type="spellStart"/>
       <w:r>
         <w:rPr>
           <w:rFonts w:ascii="Consolas" w:eastAsia="Times New Roman" w:hAnsi="Consolas" w:cs="Times New Roman"/>
@@ -10878,7 +10710,6 @@
         </w:rPr>
         <w:t>stop_words</w:t>
       </w:r>
-      <w:proofErr w:type="spellEnd"/>
       <w:r>
         <w:rPr>
           <w:rFonts w:ascii="Consolas" w:eastAsia="Times New Roman" w:hAnsi="Consolas" w:cs="Times New Roman"/>
@@ -10901,33 +10732,7 @@
           <w:lang w:eastAsia="en-IN"/>
           <w14:ligatures w14:val="none"/>
         </w:rPr>
-        <w:t>'</w:t>
-      </w:r>
-      <w:proofErr w:type="spellStart"/>
-      <w:r>
-        <w:rPr>
-          <w:rFonts w:ascii="Consolas" w:eastAsia="Times New Roman" w:hAnsi="Consolas" w:cs="Times New Roman"/>
-          <w:color w:val="CE9178"/>
-          <w:kern w:val="0"/>
-          <w:sz w:val="21"/>
-          <w:szCs w:val="21"/>
-          <w:lang w:eastAsia="en-IN"/>
-          <w14:ligatures w14:val="none"/>
-        </w:rPr>
-        <w:t>english</w:t>
-      </w:r>
-      <w:proofErr w:type="spellEnd"/>
-      <w:r>
-        <w:rPr>
-          <w:rFonts w:ascii="Consolas" w:eastAsia="Times New Roman" w:hAnsi="Consolas" w:cs="Times New Roman"/>
-          <w:color w:val="CE9178"/>
-          <w:kern w:val="0"/>
-          <w:sz w:val="21"/>
-          <w:szCs w:val="21"/>
-          <w:lang w:eastAsia="en-IN"/>
-          <w14:ligatures w14:val="none"/>
-        </w:rPr>
-        <w:t>'</w:t>
+        <w:t>'english'</w:t>
       </w:r>
       <w:r>
         <w:rPr>
@@ -10956,7 +10761,6 @@
           <w14:ligatures w14:val="none"/>
         </w:rPr>
       </w:pPr>
-      <w:proofErr w:type="spellStart"/>
       <w:r>
         <w:rPr>
           <w:rFonts w:ascii="Consolas" w:eastAsia="Times New Roman" w:hAnsi="Consolas" w:cs="Times New Roman"/>
@@ -10969,7 +10773,6 @@
         </w:rPr>
         <w:t>X_train_vec</w:t>
       </w:r>
-      <w:proofErr w:type="spellEnd"/>
       <w:r>
         <w:rPr>
           <w:rFonts w:ascii="Consolas" w:eastAsia="Times New Roman" w:hAnsi="Consolas" w:cs="Times New Roman"/>
@@ -11006,7 +10809,6 @@
         </w:rPr>
         <w:t xml:space="preserve"> </w:t>
       </w:r>
-      <w:proofErr w:type="spellStart"/>
       <w:r>
         <w:rPr>
           <w:rFonts w:ascii="Consolas" w:eastAsia="Times New Roman" w:hAnsi="Consolas" w:cs="Times New Roman"/>
@@ -11043,7 +10845,6 @@
         </w:rPr>
         <w:t>fit_transform</w:t>
       </w:r>
-      <w:proofErr w:type="spellEnd"/>
       <w:r>
         <w:rPr>
           <w:rFonts w:ascii="Consolas" w:eastAsia="Times New Roman" w:hAnsi="Consolas" w:cs="Times New Roman"/>
@@ -11056,7 +10857,6 @@
         </w:rPr>
         <w:t>(</w:t>
       </w:r>
-      <w:proofErr w:type="spellStart"/>
       <w:r>
         <w:rPr>
           <w:rFonts w:ascii="Consolas" w:eastAsia="Times New Roman" w:hAnsi="Consolas" w:cs="Times New Roman"/>
@@ -11069,7 +10869,6 @@
         </w:rPr>
         <w:t>X_train</w:t>
       </w:r>
-      <w:proofErr w:type="spellEnd"/>
       <w:r>
         <w:rPr>
           <w:rFonts w:ascii="Consolas" w:eastAsia="Times New Roman" w:hAnsi="Consolas" w:cs="Times New Roman"/>
@@ -11097,7 +10896,6 @@
           <w14:ligatures w14:val="none"/>
         </w:rPr>
       </w:pPr>
-      <w:proofErr w:type="spellStart"/>
       <w:r>
         <w:rPr>
           <w:rFonts w:ascii="Consolas" w:eastAsia="Times New Roman" w:hAnsi="Consolas" w:cs="Times New Roman"/>
@@ -11110,7 +10908,6 @@
         </w:rPr>
         <w:t>X_test_vec</w:t>
       </w:r>
-      <w:proofErr w:type="spellEnd"/>
       <w:r>
         <w:rPr>
           <w:rFonts w:ascii="Consolas" w:eastAsia="Times New Roman" w:hAnsi="Consolas" w:cs="Times New Roman"/>
@@ -11147,8 +10944,6 @@
         </w:rPr>
         <w:t xml:space="preserve"> </w:t>
       </w:r>
-      <w:proofErr w:type="spellStart"/>
-      <w:proofErr w:type="gramStart"/>
       <w:r>
         <w:rPr>
           <w:rFonts w:ascii="Consolas" w:eastAsia="Times New Roman" w:hAnsi="Consolas" w:cs="Times New Roman"/>
@@ -11185,8 +10980,6 @@
         </w:rPr>
         <w:t>transform</w:t>
       </w:r>
-      <w:proofErr w:type="spellEnd"/>
-      <w:proofErr w:type="gramEnd"/>
       <w:r>
         <w:rPr>
           <w:rFonts w:ascii="Consolas" w:eastAsia="Times New Roman" w:hAnsi="Consolas" w:cs="Times New Roman"/>
@@ -11199,7 +10992,6 @@
         </w:rPr>
         <w:t>(</w:t>
       </w:r>
-      <w:proofErr w:type="spellStart"/>
       <w:r>
         <w:rPr>
           <w:rFonts w:ascii="Consolas" w:eastAsia="Times New Roman" w:hAnsi="Consolas" w:cs="Times New Roman"/>
@@ -11212,7 +11004,6 @@
         </w:rPr>
         <w:t>X_test</w:t>
       </w:r>
-      <w:proofErr w:type="spellEnd"/>
       <w:r>
         <w:rPr>
           <w:rFonts w:ascii="Consolas" w:eastAsia="Times New Roman" w:hAnsi="Consolas" w:cs="Times New Roman"/>
@@ -11344,8 +11135,6 @@
         </w:rPr>
         <w:t xml:space="preserve"> </w:t>
       </w:r>
-      <w:proofErr w:type="spellStart"/>
-      <w:proofErr w:type="gramStart"/>
       <w:r>
         <w:rPr>
           <w:rFonts w:ascii="Consolas" w:eastAsia="Times New Roman" w:hAnsi="Consolas" w:cs="Times New Roman"/>
@@ -11358,31 +11147,17 @@
         </w:rPr>
         <w:t>MultinomialNB</w:t>
       </w:r>
-      <w:proofErr w:type="spellEnd"/>
-      <w:r>
-        <w:rPr>
-          <w:rFonts w:ascii="Consolas" w:eastAsia="Times New Roman" w:hAnsi="Consolas" w:cs="Times New Roman"/>
-          <w:color w:val="CCCCCC"/>
-          <w:kern w:val="0"/>
-          <w:sz w:val="21"/>
-          <w:szCs w:val="21"/>
-          <w:lang w:eastAsia="en-IN"/>
-          <w14:ligatures w14:val="none"/>
-        </w:rPr>
-        <w:t>(</w:t>
-      </w:r>
-      <w:proofErr w:type="gramEnd"/>
-      <w:r>
-        <w:rPr>
-          <w:rFonts w:ascii="Consolas" w:eastAsia="Times New Roman" w:hAnsi="Consolas" w:cs="Times New Roman"/>
-          <w:color w:val="CCCCCC"/>
-          <w:kern w:val="0"/>
-          <w:sz w:val="21"/>
-          <w:szCs w:val="21"/>
-          <w:lang w:eastAsia="en-IN"/>
-          <w14:ligatures w14:val="none"/>
-        </w:rPr>
-        <w:t>)</w:t>
+      <w:r>
+        <w:rPr>
+          <w:rFonts w:ascii="Consolas" w:eastAsia="Times New Roman" w:hAnsi="Consolas" w:cs="Times New Roman"/>
+          <w:color w:val="CCCCCC"/>
+          <w:kern w:val="0"/>
+          <w:sz w:val="21"/>
+          <w:szCs w:val="21"/>
+          <w:lang w:eastAsia="en-IN"/>
+          <w14:ligatures w14:val="none"/>
+        </w:rPr>
+        <w:t>()</w:t>
       </w:r>
     </w:p>
     <w:p>
@@ -11399,8 +11174,6 @@
           <w14:ligatures w14:val="none"/>
         </w:rPr>
       </w:pPr>
-      <w:proofErr w:type="spellStart"/>
-      <w:proofErr w:type="gramStart"/>
       <w:r>
         <w:rPr>
           <w:rFonts w:ascii="Consolas" w:eastAsia="Times New Roman" w:hAnsi="Consolas" w:cs="Times New Roman"/>
@@ -11437,7 +11210,6 @@
         </w:rPr>
         <w:t>fit</w:t>
       </w:r>
-      <w:proofErr w:type="spellEnd"/>
       <w:r>
         <w:rPr>
           <w:rFonts w:ascii="Consolas" w:eastAsia="Times New Roman" w:hAnsi="Consolas" w:cs="Times New Roman"/>
@@ -11450,8 +11222,6 @@
         </w:rPr>
         <w:t>(</w:t>
       </w:r>
-      <w:proofErr w:type="spellStart"/>
-      <w:proofErr w:type="gramEnd"/>
       <w:r>
         <w:rPr>
           <w:rFonts w:ascii="Consolas" w:eastAsia="Times New Roman" w:hAnsi="Consolas" w:cs="Times New Roman"/>
@@ -11464,7 +11234,6 @@
         </w:rPr>
         <w:t>X_train_vec</w:t>
       </w:r>
-      <w:proofErr w:type="spellEnd"/>
       <w:r>
         <w:rPr>
           <w:rFonts w:ascii="Consolas" w:eastAsia="Times New Roman" w:hAnsi="Consolas" w:cs="Times New Roman"/>
@@ -11477,7 +11246,6 @@
         </w:rPr>
         <w:t xml:space="preserve">, </w:t>
       </w:r>
-      <w:proofErr w:type="spellStart"/>
       <w:r>
         <w:rPr>
           <w:rFonts w:ascii="Consolas" w:eastAsia="Times New Roman" w:hAnsi="Consolas" w:cs="Times New Roman"/>
@@ -11490,7 +11258,6 @@
         </w:rPr>
         <w:t>y_train</w:t>
       </w:r>
-      <w:proofErr w:type="spellEnd"/>
       <w:r>
         <w:rPr>
           <w:rFonts w:ascii="Consolas" w:eastAsia="Times New Roman" w:hAnsi="Consolas" w:cs="Times New Roman"/>
@@ -11533,7 +11300,6 @@
           <w14:ligatures w14:val="none"/>
         </w:rPr>
       </w:pPr>
-      <w:proofErr w:type="spellStart"/>
       <w:r>
         <w:rPr>
           <w:rFonts w:ascii="Consolas" w:eastAsia="Times New Roman" w:hAnsi="Consolas" w:cs="Times New Roman"/>
@@ -11546,7 +11312,6 @@
         </w:rPr>
         <w:t>y_pred</w:t>
       </w:r>
-      <w:proofErr w:type="spellEnd"/>
       <w:r>
         <w:rPr>
           <w:rFonts w:ascii="Consolas" w:eastAsia="Times New Roman" w:hAnsi="Consolas" w:cs="Times New Roman"/>
@@ -11583,8 +11348,6 @@
         </w:rPr>
         <w:t xml:space="preserve"> </w:t>
       </w:r>
-      <w:proofErr w:type="spellStart"/>
-      <w:proofErr w:type="gramStart"/>
       <w:r>
         <w:rPr>
           <w:rFonts w:ascii="Consolas" w:eastAsia="Times New Roman" w:hAnsi="Consolas" w:cs="Times New Roman"/>
@@ -11621,8 +11384,6 @@
         </w:rPr>
         <w:t>predict</w:t>
       </w:r>
-      <w:proofErr w:type="spellEnd"/>
-      <w:proofErr w:type="gramEnd"/>
       <w:r>
         <w:rPr>
           <w:rFonts w:ascii="Consolas" w:eastAsia="Times New Roman" w:hAnsi="Consolas" w:cs="Times New Roman"/>
@@ -11635,7 +11396,6 @@
         </w:rPr>
         <w:t>(</w:t>
       </w:r>
-      <w:proofErr w:type="spellStart"/>
       <w:r>
         <w:rPr>
           <w:rFonts w:ascii="Consolas" w:eastAsia="Times New Roman" w:hAnsi="Consolas" w:cs="Times New Roman"/>
@@ -11648,7 +11408,6 @@
         </w:rPr>
         <w:t>X_test_vec</w:t>
       </w:r>
-      <w:proofErr w:type="spellEnd"/>
       <w:r>
         <w:rPr>
           <w:rFonts w:ascii="Consolas" w:eastAsia="Times New Roman" w:hAnsi="Consolas" w:cs="Times New Roman"/>
@@ -11739,7 +11498,6 @@
         </w:rPr>
         <w:t xml:space="preserve"> </w:t>
       </w:r>
-      <w:proofErr w:type="spellStart"/>
       <w:r>
         <w:rPr>
           <w:rFonts w:ascii="Consolas" w:eastAsia="Times New Roman" w:hAnsi="Consolas" w:cs="Times New Roman"/>
@@ -11750,22 +11508,8 @@
           <w:lang w:eastAsia="en-IN"/>
           <w14:ligatures w14:val="none"/>
         </w:rPr>
-        <w:t>accuracy_</w:t>
-      </w:r>
-      <w:proofErr w:type="gramStart"/>
-      <w:r>
-        <w:rPr>
-          <w:rFonts w:ascii="Consolas" w:eastAsia="Times New Roman" w:hAnsi="Consolas" w:cs="Times New Roman"/>
-          <w:color w:val="DCDCAA"/>
-          <w:kern w:val="0"/>
-          <w:sz w:val="21"/>
-          <w:szCs w:val="21"/>
-          <w:lang w:eastAsia="en-IN"/>
-          <w14:ligatures w14:val="none"/>
-        </w:rPr>
-        <w:t>score</w:t>
-      </w:r>
-      <w:proofErr w:type="spellEnd"/>
+        <w:t>accuracy_score</w:t>
+      </w:r>
       <w:r>
         <w:rPr>
           <w:rFonts w:ascii="Consolas" w:eastAsia="Times New Roman" w:hAnsi="Consolas" w:cs="Times New Roman"/>
@@ -11778,8 +11522,6 @@
         </w:rPr>
         <w:t>(</w:t>
       </w:r>
-      <w:proofErr w:type="spellStart"/>
-      <w:proofErr w:type="gramEnd"/>
       <w:r>
         <w:rPr>
           <w:rFonts w:ascii="Consolas" w:eastAsia="Times New Roman" w:hAnsi="Consolas" w:cs="Times New Roman"/>
@@ -11792,7 +11534,6 @@
         </w:rPr>
         <w:t>y_test</w:t>
       </w:r>
-      <w:proofErr w:type="spellEnd"/>
       <w:r>
         <w:rPr>
           <w:rFonts w:ascii="Consolas" w:eastAsia="Times New Roman" w:hAnsi="Consolas" w:cs="Times New Roman"/>
@@ -11805,7 +11546,6 @@
         </w:rPr>
         <w:t xml:space="preserve">, </w:t>
       </w:r>
-      <w:proofErr w:type="spellStart"/>
       <w:r>
         <w:rPr>
           <w:rFonts w:ascii="Consolas" w:eastAsia="Times New Roman" w:hAnsi="Consolas" w:cs="Times New Roman"/>
@@ -11818,7 +11558,6 @@
         </w:rPr>
         <w:t>y_pred</w:t>
       </w:r>
-      <w:proofErr w:type="spellEnd"/>
       <w:r>
         <w:rPr>
           <w:rFonts w:ascii="Consolas" w:eastAsia="Times New Roman" w:hAnsi="Consolas" w:cs="Times New Roman"/>
@@ -11894,7 +11633,6 @@
         </w:rPr>
         <w:t xml:space="preserve"> </w:t>
       </w:r>
-      <w:proofErr w:type="spellStart"/>
       <w:r>
         <w:rPr>
           <w:rFonts w:ascii="Consolas" w:eastAsia="Times New Roman" w:hAnsi="Consolas" w:cs="Times New Roman"/>
@@ -11905,22 +11643,8 @@
           <w:lang w:eastAsia="en-IN"/>
           <w14:ligatures w14:val="none"/>
         </w:rPr>
-        <w:t>classification_</w:t>
-      </w:r>
-      <w:proofErr w:type="gramStart"/>
-      <w:r>
-        <w:rPr>
-          <w:rFonts w:ascii="Consolas" w:eastAsia="Times New Roman" w:hAnsi="Consolas" w:cs="Times New Roman"/>
-          <w:color w:val="DCDCAA"/>
-          <w:kern w:val="0"/>
-          <w:sz w:val="21"/>
-          <w:szCs w:val="21"/>
-          <w:lang w:eastAsia="en-IN"/>
-          <w14:ligatures w14:val="none"/>
-        </w:rPr>
-        <w:t>report</w:t>
-      </w:r>
-      <w:proofErr w:type="spellEnd"/>
+        <w:t>classification_report</w:t>
+      </w:r>
       <w:r>
         <w:rPr>
           <w:rFonts w:ascii="Consolas" w:eastAsia="Times New Roman" w:hAnsi="Consolas" w:cs="Times New Roman"/>
@@ -11933,8 +11657,6 @@
         </w:rPr>
         <w:t>(</w:t>
       </w:r>
-      <w:proofErr w:type="spellStart"/>
-      <w:proofErr w:type="gramEnd"/>
       <w:r>
         <w:rPr>
           <w:rFonts w:ascii="Consolas" w:eastAsia="Times New Roman" w:hAnsi="Consolas" w:cs="Times New Roman"/>
@@ -11947,7 +11669,6 @@
         </w:rPr>
         <w:t>y_test</w:t>
       </w:r>
-      <w:proofErr w:type="spellEnd"/>
       <w:r>
         <w:rPr>
           <w:rFonts w:ascii="Consolas" w:eastAsia="Times New Roman" w:hAnsi="Consolas" w:cs="Times New Roman"/>
@@ -11960,7 +11681,6 @@
         </w:rPr>
         <w:t xml:space="preserve">, </w:t>
       </w:r>
-      <w:proofErr w:type="spellStart"/>
       <w:r>
         <w:rPr>
           <w:rFonts w:ascii="Consolas" w:eastAsia="Times New Roman" w:hAnsi="Consolas" w:cs="Times New Roman"/>
@@ -11973,7 +11693,6 @@
         </w:rPr>
         <w:t>y_pred</w:t>
       </w:r>
-      <w:proofErr w:type="spellEnd"/>
       <w:r>
         <w:rPr>
           <w:rFonts w:ascii="Consolas" w:eastAsia="Times New Roman" w:hAnsi="Consolas" w:cs="Times New Roman"/>
@@ -12049,7 +11768,6 @@
         </w:rPr>
         <w:t xml:space="preserve"> </w:t>
       </w:r>
-      <w:proofErr w:type="spellStart"/>
       <w:r>
         <w:rPr>
           <w:rFonts w:ascii="Consolas" w:eastAsia="Times New Roman" w:hAnsi="Consolas" w:cs="Times New Roman"/>
@@ -12060,22 +11778,8 @@
           <w:lang w:eastAsia="en-IN"/>
           <w14:ligatures w14:val="none"/>
         </w:rPr>
-        <w:t>confusion_</w:t>
-      </w:r>
-      <w:proofErr w:type="gramStart"/>
-      <w:r>
-        <w:rPr>
-          <w:rFonts w:ascii="Consolas" w:eastAsia="Times New Roman" w:hAnsi="Consolas" w:cs="Times New Roman"/>
-          <w:color w:val="DCDCAA"/>
-          <w:kern w:val="0"/>
-          <w:sz w:val="21"/>
-          <w:szCs w:val="21"/>
-          <w:lang w:eastAsia="en-IN"/>
-          <w14:ligatures w14:val="none"/>
-        </w:rPr>
-        <w:t>matrix</w:t>
-      </w:r>
-      <w:proofErr w:type="spellEnd"/>
+        <w:t>confusion_matrix</w:t>
+      </w:r>
       <w:r>
         <w:rPr>
           <w:rFonts w:ascii="Consolas" w:eastAsia="Times New Roman" w:hAnsi="Consolas" w:cs="Times New Roman"/>
@@ -12088,8 +11792,6 @@
         </w:rPr>
         <w:t>(</w:t>
       </w:r>
-      <w:proofErr w:type="spellStart"/>
-      <w:proofErr w:type="gramEnd"/>
       <w:r>
         <w:rPr>
           <w:rFonts w:ascii="Consolas" w:eastAsia="Times New Roman" w:hAnsi="Consolas" w:cs="Times New Roman"/>
@@ -12102,7 +11804,6 @@
         </w:rPr>
         <w:t>y_test</w:t>
       </w:r>
-      <w:proofErr w:type="spellEnd"/>
       <w:r>
         <w:rPr>
           <w:rFonts w:ascii="Consolas" w:eastAsia="Times New Roman" w:hAnsi="Consolas" w:cs="Times New Roman"/>
@@ -12115,7 +11816,6 @@
         </w:rPr>
         <w:t xml:space="preserve">, </w:t>
       </w:r>
-      <w:proofErr w:type="spellStart"/>
       <w:r>
         <w:rPr>
           <w:rFonts w:ascii="Consolas" w:eastAsia="Times New Roman" w:hAnsi="Consolas" w:cs="Times New Roman"/>
@@ -12128,7 +11828,6 @@
         </w:rPr>
         <w:t>y_pred</w:t>
       </w:r>
-      <w:proofErr w:type="spellEnd"/>
       <w:r>
         <w:rPr>
           <w:rFonts w:ascii="Consolas" w:eastAsia="Times New Roman" w:hAnsi="Consolas" w:cs="Times New Roman"/>
@@ -12171,7 +11870,6 @@
           <w14:ligatures w14:val="none"/>
         </w:rPr>
       </w:pPr>
-      <w:proofErr w:type="gramStart"/>
       <w:r>
         <w:rPr>
           <w:rFonts w:ascii="Consolas" w:eastAsia="Times New Roman" w:hAnsi="Consolas" w:cs="Times New Roman"/>
@@ -12194,20 +11892,7 @@
           <w:lang w:eastAsia="en-IN"/>
           <w14:ligatures w14:val="none"/>
         </w:rPr>
-        <w:t>(</w:t>
-      </w:r>
-      <w:proofErr w:type="gramEnd"/>
-      <w:r>
-        <w:rPr>
-          <w:rFonts w:ascii="Consolas" w:eastAsia="Times New Roman" w:hAnsi="Consolas" w:cs="Times New Roman"/>
-          <w:color w:val="CCCCCC"/>
-          <w:kern w:val="0"/>
-          <w:sz w:val="21"/>
-          <w:szCs w:val="21"/>
-          <w:lang w:eastAsia="en-IN"/>
-          <w14:ligatures w14:val="none"/>
-        </w:rPr>
-        <w:t>)</w:t>
+        <w:t>()</w:t>
       </w:r>
     </w:p>
     <w:p>
@@ -12224,7 +11909,6 @@
           <w14:ligatures w14:val="none"/>
         </w:rPr>
       </w:pPr>
-      <w:proofErr w:type="gramStart"/>
       <w:r>
         <w:rPr>
           <w:rFonts w:ascii="Consolas" w:eastAsia="Times New Roman" w:hAnsi="Consolas" w:cs="Times New Roman"/>
@@ -12249,8 +11933,6 @@
         </w:rPr>
         <w:t>(</w:t>
       </w:r>
-      <w:proofErr w:type="spellStart"/>
-      <w:proofErr w:type="gramEnd"/>
       <w:r>
         <w:rPr>
           <w:rFonts w:ascii="Consolas" w:eastAsia="Times New Roman" w:hAnsi="Consolas" w:cs="Times New Roman"/>
@@ -12273,20 +11955,7 @@
           <w:lang w:eastAsia="en-IN"/>
           <w14:ligatures w14:val="none"/>
         </w:rPr>
-        <w:t>"Accuracy</w:t>
-      </w:r>
-      <w:proofErr w:type="spellEnd"/>
-      <w:r>
-        <w:rPr>
-          <w:rFonts w:ascii="Consolas" w:eastAsia="Times New Roman" w:hAnsi="Consolas" w:cs="Times New Roman"/>
-          <w:color w:val="CE9178"/>
-          <w:kern w:val="0"/>
-          <w:sz w:val="21"/>
-          <w:szCs w:val="21"/>
-          <w:lang w:eastAsia="en-IN"/>
-          <w14:ligatures w14:val="none"/>
-        </w:rPr>
-        <w:t xml:space="preserve">: </w:t>
+        <w:t xml:space="preserve">"Accuracy: </w:t>
       </w:r>
       <w:r>
         <w:rPr>
@@ -12363,7 +12032,6 @@
           <w14:ligatures w14:val="none"/>
         </w:rPr>
       </w:pPr>
-      <w:proofErr w:type="gramStart"/>
       <w:r>
         <w:rPr>
           <w:rFonts w:ascii="Consolas" w:eastAsia="Times New Roman" w:hAnsi="Consolas" w:cs="Times New Roman"/>
@@ -12388,7 +12056,6 @@
         </w:rPr>
         <w:t>(</w:t>
       </w:r>
-      <w:proofErr w:type="gramEnd"/>
       <w:r>
         <w:rPr>
           <w:rFonts w:ascii="Consolas" w:eastAsia="Times New Roman" w:hAnsi="Consolas" w:cs="Times New Roman"/>
@@ -12476,7 +12143,6 @@
           <w14:ligatures w14:val="none"/>
         </w:rPr>
       </w:pPr>
-      <w:proofErr w:type="gramStart"/>
       <w:r>
         <w:rPr>
           <w:rFonts w:ascii="Consolas" w:eastAsia="Times New Roman" w:hAnsi="Consolas" w:cs="Times New Roman"/>
@@ -12501,7 +12167,6 @@
         </w:rPr>
         <w:t>(</w:t>
       </w:r>
-      <w:proofErr w:type="gramEnd"/>
       <w:r>
         <w:rPr>
           <w:rFonts w:ascii="Consolas" w:eastAsia="Times New Roman" w:hAnsi="Consolas" w:cs="Times New Roman"/>
@@ -12968,7 +12633,6 @@
         </w:rPr>
         <w:t xml:space="preserve"> </w:t>
       </w:r>
-      <w:proofErr w:type="spellStart"/>
       <w:r>
         <w:rPr>
           <w:rFonts w:ascii="Consolas" w:eastAsia="Times New Roman" w:hAnsi="Consolas" w:cs="Times New Roman"/>
@@ -12979,22 +12643,8 @@
           <w:lang w:eastAsia="en-IN"/>
           <w14:ligatures w14:val="none"/>
         </w:rPr>
-        <w:t>confusion_</w:t>
-      </w:r>
-      <w:proofErr w:type="gramStart"/>
-      <w:r>
-        <w:rPr>
-          <w:rFonts w:ascii="Consolas" w:eastAsia="Times New Roman" w:hAnsi="Consolas" w:cs="Times New Roman"/>
-          <w:color w:val="DCDCAA"/>
-          <w:kern w:val="0"/>
-          <w:sz w:val="21"/>
-          <w:szCs w:val="21"/>
-          <w:lang w:eastAsia="en-IN"/>
-          <w14:ligatures w14:val="none"/>
-        </w:rPr>
-        <w:t>matrix</w:t>
-      </w:r>
-      <w:proofErr w:type="spellEnd"/>
+        <w:t>confusion_matrix</w:t>
+      </w:r>
       <w:r>
         <w:rPr>
           <w:rFonts w:ascii="Consolas" w:eastAsia="Times New Roman" w:hAnsi="Consolas" w:cs="Times New Roman"/>
@@ -13007,8 +12657,6 @@
         </w:rPr>
         <w:t>(</w:t>
       </w:r>
-      <w:proofErr w:type="spellStart"/>
-      <w:proofErr w:type="gramEnd"/>
       <w:r>
         <w:rPr>
           <w:rFonts w:ascii="Consolas" w:eastAsia="Times New Roman" w:hAnsi="Consolas" w:cs="Times New Roman"/>
@@ -13021,7 +12669,6 @@
         </w:rPr>
         <w:t>y_test</w:t>
       </w:r>
-      <w:proofErr w:type="spellEnd"/>
       <w:r>
         <w:rPr>
           <w:rFonts w:ascii="Consolas" w:eastAsia="Times New Roman" w:hAnsi="Consolas" w:cs="Times New Roman"/>
@@ -13034,7 +12681,6 @@
         </w:rPr>
         <w:t xml:space="preserve">, </w:t>
       </w:r>
-      <w:proofErr w:type="spellStart"/>
       <w:r>
         <w:rPr>
           <w:rFonts w:ascii="Consolas" w:eastAsia="Times New Roman" w:hAnsi="Consolas" w:cs="Times New Roman"/>
@@ -13047,7 +12693,6 @@
         </w:rPr>
         <w:t>y_pred</w:t>
       </w:r>
-      <w:proofErr w:type="spellEnd"/>
       <w:r>
         <w:rPr>
           <w:rFonts w:ascii="Consolas" w:eastAsia="Times New Roman" w:hAnsi="Consolas" w:cs="Times New Roman"/>
@@ -13075,7 +12720,6 @@
           <w14:ligatures w14:val="none"/>
         </w:rPr>
       </w:pPr>
-      <w:proofErr w:type="spellStart"/>
       <w:r>
         <w:rPr>
           <w:rFonts w:ascii="Consolas" w:eastAsia="Times New Roman" w:hAnsi="Consolas" w:cs="Times New Roman"/>
@@ -13088,7 +12732,6 @@
         </w:rPr>
         <w:t>disp</w:t>
       </w:r>
-      <w:proofErr w:type="spellEnd"/>
       <w:r>
         <w:rPr>
           <w:rFonts w:ascii="Consolas" w:eastAsia="Times New Roman" w:hAnsi="Consolas" w:cs="Times New Roman"/>
@@ -13125,8 +12768,6 @@
         </w:rPr>
         <w:t xml:space="preserve"> </w:t>
       </w:r>
-      <w:proofErr w:type="spellStart"/>
-      <w:proofErr w:type="gramStart"/>
       <w:r>
         <w:rPr>
           <w:rFonts w:ascii="Consolas" w:eastAsia="Times New Roman" w:hAnsi="Consolas" w:cs="Times New Roman"/>
@@ -13139,7 +12780,6 @@
         </w:rPr>
         <w:t>ConfusionMatrixDisplay</w:t>
       </w:r>
-      <w:proofErr w:type="spellEnd"/>
       <w:r>
         <w:rPr>
           <w:rFonts w:ascii="Consolas" w:eastAsia="Times New Roman" w:hAnsi="Consolas" w:cs="Times New Roman"/>
@@ -13152,8 +12792,6 @@
         </w:rPr>
         <w:t>(</w:t>
       </w:r>
-      <w:proofErr w:type="spellStart"/>
-      <w:proofErr w:type="gramEnd"/>
       <w:r>
         <w:rPr>
           <w:rFonts w:ascii="Consolas" w:eastAsia="Times New Roman" w:hAnsi="Consolas" w:cs="Times New Roman"/>
@@ -13166,7 +12804,6 @@
         </w:rPr>
         <w:t>confusion_matrix</w:t>
       </w:r>
-      <w:proofErr w:type="spellEnd"/>
       <w:r>
         <w:rPr>
           <w:rFonts w:ascii="Consolas" w:eastAsia="Times New Roman" w:hAnsi="Consolas" w:cs="Times New Roman"/>
@@ -13203,7 +12840,6 @@
         </w:rPr>
         <w:t xml:space="preserve">, </w:t>
       </w:r>
-      <w:proofErr w:type="spellStart"/>
       <w:r>
         <w:rPr>
           <w:rFonts w:ascii="Consolas" w:eastAsia="Times New Roman" w:hAnsi="Consolas" w:cs="Times New Roman"/>
@@ -13216,7 +12852,6 @@
         </w:rPr>
         <w:t>display_labels</w:t>
       </w:r>
-      <w:proofErr w:type="spellEnd"/>
       <w:r>
         <w:rPr>
           <w:rFonts w:ascii="Consolas" w:eastAsia="Times New Roman" w:hAnsi="Consolas" w:cs="Times New Roman"/>
@@ -13304,8 +12939,6 @@
           <w14:ligatures w14:val="none"/>
         </w:rPr>
       </w:pPr>
-      <w:proofErr w:type="spellStart"/>
-      <w:proofErr w:type="gramStart"/>
       <w:r>
         <w:rPr>
           <w:rFonts w:ascii="Consolas" w:eastAsia="Times New Roman" w:hAnsi="Consolas" w:cs="Times New Roman"/>
@@ -13342,8 +12975,6 @@
         </w:rPr>
         <w:t>plot</w:t>
       </w:r>
-      <w:proofErr w:type="spellEnd"/>
-      <w:proofErr w:type="gramEnd"/>
       <w:r>
         <w:rPr>
           <w:rFonts w:ascii="Consolas" w:eastAsia="Times New Roman" w:hAnsi="Consolas" w:cs="Times New Roman"/>
@@ -13356,7 +12987,6 @@
         </w:rPr>
         <w:t>(</w:t>
       </w:r>
-      <w:proofErr w:type="spellStart"/>
       <w:r>
         <w:rPr>
           <w:rFonts w:ascii="Consolas" w:eastAsia="Times New Roman" w:hAnsi="Consolas" w:cs="Times New Roman"/>
@@ -13369,7 +12999,6 @@
         </w:rPr>
         <w:t>cmap</w:t>
       </w:r>
-      <w:proofErr w:type="spellEnd"/>
       <w:r>
         <w:rPr>
           <w:rFonts w:ascii="Consolas" w:eastAsia="Times New Roman" w:hAnsi="Consolas" w:cs="Times New Roman"/>
@@ -13421,8 +13050,6 @@
           <w14:ligatures w14:val="none"/>
         </w:rPr>
       </w:pPr>
-      <w:proofErr w:type="spellStart"/>
-      <w:proofErr w:type="gramStart"/>
       <w:r>
         <w:rPr>
           <w:rFonts w:ascii="Consolas" w:eastAsia="Times New Roman" w:hAnsi="Consolas" w:cs="Times New Roman"/>
@@ -13459,8 +13086,6 @@
         </w:rPr>
         <w:t>title</w:t>
       </w:r>
-      <w:proofErr w:type="spellEnd"/>
-      <w:proofErr w:type="gramEnd"/>
       <w:r>
         <w:rPr>
           <w:rFonts w:ascii="Consolas" w:eastAsia="Times New Roman" w:hAnsi="Consolas" w:cs="Times New Roman"/>
@@ -13512,8 +13137,6 @@
           <w14:ligatures w14:val="none"/>
         </w:rPr>
       </w:pPr>
-      <w:proofErr w:type="spellStart"/>
-      <w:proofErr w:type="gramStart"/>
       <w:r>
         <w:rPr>
           <w:rFonts w:ascii="Consolas" w:eastAsia="Times New Roman" w:hAnsi="Consolas" w:cs="Times New Roman"/>
@@ -13550,8 +13173,6 @@
         </w:rPr>
         <w:t>show</w:t>
       </w:r>
-      <w:proofErr w:type="spellEnd"/>
-      <w:proofErr w:type="gramEnd"/>
       <w:r>
         <w:rPr>
           <w:rFonts w:ascii="Consolas" w:eastAsia="Times New Roman" w:hAnsi="Consolas" w:cs="Times New Roman"/>
@@ -14705,33 +14326,7 @@
           <w:lang w:eastAsia="en-IN"/>
           <w14:ligatures w14:val="none"/>
         </w:rPr>
-        <w:t xml:space="preserve">This script performs textual sentiment </w:t>
-      </w:r>
-      <w:proofErr w:type="spellStart"/>
-      <w:r>
-        <w:rPr>
-          <w:rFonts w:ascii="Consolas" w:eastAsia="Times New Roman" w:hAnsi="Consolas" w:cs="Times New Roman"/>
-          <w:color w:val="CE9178"/>
-          <w:kern w:val="0"/>
-          <w:sz w:val="21"/>
-          <w:szCs w:val="21"/>
-          <w:lang w:eastAsia="en-IN"/>
-          <w14:ligatures w14:val="none"/>
-        </w:rPr>
-        <w:t>anaysis</w:t>
-      </w:r>
-      <w:proofErr w:type="spellEnd"/>
-      <w:r>
-        <w:rPr>
-          <w:rFonts w:ascii="Consolas" w:eastAsia="Times New Roman" w:hAnsi="Consolas" w:cs="Times New Roman"/>
-          <w:color w:val="CE9178"/>
-          <w:kern w:val="0"/>
-          <w:sz w:val="21"/>
-          <w:szCs w:val="21"/>
-          <w:lang w:eastAsia="en-IN"/>
-          <w14:ligatures w14:val="none"/>
-        </w:rPr>
-        <w:t xml:space="preserve"> on movie revies posted by users on IMDB.</w:t>
+        <w:t>This script performs textual sentiment anaysis on movie revies posted by users on IMDB.</w:t>
       </w:r>
     </w:p>
     <w:p>
@@ -14967,8 +14562,6 @@
         </w:rPr>
         <w:t xml:space="preserve"> </w:t>
       </w:r>
-      <w:proofErr w:type="spellStart"/>
-      <w:proofErr w:type="gramStart"/>
       <w:r>
         <w:rPr>
           <w:rFonts w:ascii="Consolas" w:eastAsia="Times New Roman" w:hAnsi="Consolas" w:cs="Times New Roman"/>
@@ -15003,22 +14596,8 @@
           <w:lang w:eastAsia="en-IN"/>
           <w14:ligatures w14:val="none"/>
         </w:rPr>
-        <w:t>model</w:t>
-      </w:r>
-      <w:proofErr w:type="gramEnd"/>
-      <w:r>
-        <w:rPr>
-          <w:rFonts w:ascii="Consolas" w:eastAsia="Times New Roman" w:hAnsi="Consolas" w:cs="Times New Roman"/>
-          <w:color w:val="4EC9B0"/>
-          <w:kern w:val="0"/>
-          <w:sz w:val="21"/>
-          <w:szCs w:val="21"/>
-          <w:lang w:eastAsia="en-IN"/>
-          <w14:ligatures w14:val="none"/>
-        </w:rPr>
-        <w:t>_selection</w:t>
-      </w:r>
-      <w:proofErr w:type="spellEnd"/>
+        <w:t>model_selection</w:t>
+      </w:r>
       <w:r>
         <w:rPr>
           <w:rFonts w:ascii="Consolas" w:eastAsia="Times New Roman" w:hAnsi="Consolas" w:cs="Times New Roman"/>
@@ -15055,7 +14634,6 @@
         </w:rPr>
         <w:t xml:space="preserve"> </w:t>
       </w:r>
-      <w:proofErr w:type="spellStart"/>
       <w:r>
         <w:rPr>
           <w:rFonts w:ascii="Consolas" w:eastAsia="Times New Roman" w:hAnsi="Consolas" w:cs="Times New Roman"/>
@@ -15068,7 +14646,6 @@
         </w:rPr>
         <w:t>train_test_split</w:t>
       </w:r>
-      <w:proofErr w:type="spellEnd"/>
     </w:p>
     <w:p>
       <w:pPr>
@@ -15108,8 +14685,6 @@
         </w:rPr>
         <w:t xml:space="preserve"> </w:t>
       </w:r>
-      <w:proofErr w:type="spellStart"/>
-      <w:proofErr w:type="gramStart"/>
       <w:r>
         <w:rPr>
           <w:rFonts w:ascii="Consolas" w:eastAsia="Times New Roman" w:hAnsi="Consolas" w:cs="Times New Roman"/>
@@ -15144,9 +14719,20 @@
           <w:lang w:eastAsia="en-IN"/>
           <w14:ligatures w14:val="none"/>
         </w:rPr>
-        <w:t>feature</w:t>
-      </w:r>
-      <w:proofErr w:type="gramEnd"/>
+        <w:t>feature_extraction</w:t>
+      </w:r>
+      <w:r>
+        <w:rPr>
+          <w:rFonts w:ascii="Consolas" w:eastAsia="Times New Roman" w:hAnsi="Consolas" w:cs="Times New Roman"/>
+          <w:color w:val="CCCCCC"/>
+          <w:kern w:val="0"/>
+          <w:sz w:val="21"/>
+          <w:szCs w:val="21"/>
+          <w:lang w:eastAsia="en-IN"/>
+          <w14:ligatures w14:val="none"/>
+        </w:rPr>
+        <w:t>.</w:t>
+      </w:r>
       <w:r>
         <w:rPr>
           <w:rFonts w:ascii="Consolas" w:eastAsia="Times New Roman" w:hAnsi="Consolas" w:cs="Times New Roman"/>
@@ -15157,19 +14743,43 @@
           <w:lang w:eastAsia="en-IN"/>
           <w14:ligatures w14:val="none"/>
         </w:rPr>
-        <w:t>_extraction</w:t>
-      </w:r>
-      <w:r>
-        <w:rPr>
-          <w:rFonts w:ascii="Consolas" w:eastAsia="Times New Roman" w:hAnsi="Consolas" w:cs="Times New Roman"/>
-          <w:color w:val="CCCCCC"/>
-          <w:kern w:val="0"/>
-          <w:sz w:val="21"/>
-          <w:szCs w:val="21"/>
-          <w:lang w:eastAsia="en-IN"/>
-          <w14:ligatures w14:val="none"/>
-        </w:rPr>
-        <w:t>.</w:t>
+        <w:t>text</w:t>
+      </w:r>
+      <w:r>
+        <w:rPr>
+          <w:rFonts w:ascii="Consolas" w:eastAsia="Times New Roman" w:hAnsi="Consolas" w:cs="Times New Roman"/>
+          <w:color w:val="CCCCCC"/>
+          <w:kern w:val="0"/>
+          <w:sz w:val="21"/>
+          <w:szCs w:val="21"/>
+          <w:lang w:eastAsia="en-IN"/>
+          <w14:ligatures w14:val="none"/>
+        </w:rPr>
+        <w:t xml:space="preserve"> </w:t>
+      </w:r>
+      <w:r>
+        <w:rPr>
+          <w:rFonts w:ascii="Consolas" w:eastAsia="Times New Roman" w:hAnsi="Consolas" w:cs="Times New Roman"/>
+          <w:color w:val="C586C0"/>
+          <w:kern w:val="0"/>
+          <w:sz w:val="21"/>
+          <w:szCs w:val="21"/>
+          <w:lang w:eastAsia="en-IN"/>
+          <w14:ligatures w14:val="none"/>
+        </w:rPr>
+        <w:t>import</w:t>
+      </w:r>
+      <w:r>
+        <w:rPr>
+          <w:rFonts w:ascii="Consolas" w:eastAsia="Times New Roman" w:hAnsi="Consolas" w:cs="Times New Roman"/>
+          <w:color w:val="CCCCCC"/>
+          <w:kern w:val="0"/>
+          <w:sz w:val="21"/>
+          <w:szCs w:val="21"/>
+          <w:lang w:eastAsia="en-IN"/>
+          <w14:ligatures w14:val="none"/>
+        </w:rPr>
+        <w:t xml:space="preserve"> </w:t>
       </w:r>
       <w:r>
         <w:rPr>
@@ -15181,59 +14791,8 @@
           <w:lang w:eastAsia="en-IN"/>
           <w14:ligatures w14:val="none"/>
         </w:rPr>
-        <w:t>text</w:t>
-      </w:r>
-      <w:proofErr w:type="spellEnd"/>
-      <w:r>
-        <w:rPr>
-          <w:rFonts w:ascii="Consolas" w:eastAsia="Times New Roman" w:hAnsi="Consolas" w:cs="Times New Roman"/>
-          <w:color w:val="CCCCCC"/>
-          <w:kern w:val="0"/>
-          <w:sz w:val="21"/>
-          <w:szCs w:val="21"/>
-          <w:lang w:eastAsia="en-IN"/>
-          <w14:ligatures w14:val="none"/>
-        </w:rPr>
-        <w:t xml:space="preserve"> </w:t>
-      </w:r>
-      <w:r>
-        <w:rPr>
-          <w:rFonts w:ascii="Consolas" w:eastAsia="Times New Roman" w:hAnsi="Consolas" w:cs="Times New Roman"/>
-          <w:color w:val="C586C0"/>
-          <w:kern w:val="0"/>
-          <w:sz w:val="21"/>
-          <w:szCs w:val="21"/>
-          <w:lang w:eastAsia="en-IN"/>
-          <w14:ligatures w14:val="none"/>
-        </w:rPr>
-        <w:t>import</w:t>
-      </w:r>
-      <w:r>
-        <w:rPr>
-          <w:rFonts w:ascii="Consolas" w:eastAsia="Times New Roman" w:hAnsi="Consolas" w:cs="Times New Roman"/>
-          <w:color w:val="CCCCCC"/>
-          <w:kern w:val="0"/>
-          <w:sz w:val="21"/>
-          <w:szCs w:val="21"/>
-          <w:lang w:eastAsia="en-IN"/>
-          <w14:ligatures w14:val="none"/>
-        </w:rPr>
-        <w:t xml:space="preserve"> </w:t>
-      </w:r>
-      <w:proofErr w:type="spellStart"/>
-      <w:r>
-        <w:rPr>
-          <w:rFonts w:ascii="Consolas" w:eastAsia="Times New Roman" w:hAnsi="Consolas" w:cs="Times New Roman"/>
-          <w:color w:val="4EC9B0"/>
-          <w:kern w:val="0"/>
-          <w:sz w:val="21"/>
-          <w:szCs w:val="21"/>
-          <w:lang w:eastAsia="en-IN"/>
-          <w14:ligatures w14:val="none"/>
-        </w:rPr>
         <w:t>CountVectorizer</w:t>
       </w:r>
-      <w:proofErr w:type="spellEnd"/>
     </w:p>
     <w:p>
       <w:pPr>
@@ -15273,8 +14832,6 @@
         </w:rPr>
         <w:t xml:space="preserve"> </w:t>
       </w:r>
-      <w:proofErr w:type="spellStart"/>
-      <w:proofErr w:type="gramStart"/>
       <w:r>
         <w:rPr>
           <w:rFonts w:ascii="Consolas" w:eastAsia="Times New Roman" w:hAnsi="Consolas" w:cs="Times New Roman"/>
@@ -15309,9 +14866,44 @@
           <w:lang w:eastAsia="en-IN"/>
           <w14:ligatures w14:val="none"/>
         </w:rPr>
-        <w:t>naive</w:t>
-      </w:r>
-      <w:proofErr w:type="gramEnd"/>
+        <w:t>naive_bayes</w:t>
+      </w:r>
+      <w:r>
+        <w:rPr>
+          <w:rFonts w:ascii="Consolas" w:eastAsia="Times New Roman" w:hAnsi="Consolas" w:cs="Times New Roman"/>
+          <w:color w:val="CCCCCC"/>
+          <w:kern w:val="0"/>
+          <w:sz w:val="21"/>
+          <w:szCs w:val="21"/>
+          <w:lang w:eastAsia="en-IN"/>
+          <w14:ligatures w14:val="none"/>
+        </w:rPr>
+        <w:t xml:space="preserve"> </w:t>
+      </w:r>
+      <w:r>
+        <w:rPr>
+          <w:rFonts w:ascii="Consolas" w:eastAsia="Times New Roman" w:hAnsi="Consolas" w:cs="Times New Roman"/>
+          <w:color w:val="C586C0"/>
+          <w:kern w:val="0"/>
+          <w:sz w:val="21"/>
+          <w:szCs w:val="21"/>
+          <w:lang w:eastAsia="en-IN"/>
+          <w14:ligatures w14:val="none"/>
+        </w:rPr>
+        <w:t>import</w:t>
+      </w:r>
+      <w:r>
+        <w:rPr>
+          <w:rFonts w:ascii="Consolas" w:eastAsia="Times New Roman" w:hAnsi="Consolas" w:cs="Times New Roman"/>
+          <w:color w:val="CCCCCC"/>
+          <w:kern w:val="0"/>
+          <w:sz w:val="21"/>
+          <w:szCs w:val="21"/>
+          <w:lang w:eastAsia="en-IN"/>
+          <w14:ligatures w14:val="none"/>
+        </w:rPr>
+        <w:t xml:space="preserve"> </w:t>
+      </w:r>
       <w:r>
         <w:rPr>
           <w:rFonts w:ascii="Consolas" w:eastAsia="Times New Roman" w:hAnsi="Consolas" w:cs="Times New Roman"/>
@@ -15322,59 +14914,8 @@
           <w:lang w:eastAsia="en-IN"/>
           <w14:ligatures w14:val="none"/>
         </w:rPr>
-        <w:t>_bayes</w:t>
-      </w:r>
-      <w:proofErr w:type="spellEnd"/>
-      <w:r>
-        <w:rPr>
-          <w:rFonts w:ascii="Consolas" w:eastAsia="Times New Roman" w:hAnsi="Consolas" w:cs="Times New Roman"/>
-          <w:color w:val="CCCCCC"/>
-          <w:kern w:val="0"/>
-          <w:sz w:val="21"/>
-          <w:szCs w:val="21"/>
-          <w:lang w:eastAsia="en-IN"/>
-          <w14:ligatures w14:val="none"/>
-        </w:rPr>
-        <w:t xml:space="preserve"> </w:t>
-      </w:r>
-      <w:r>
-        <w:rPr>
-          <w:rFonts w:ascii="Consolas" w:eastAsia="Times New Roman" w:hAnsi="Consolas" w:cs="Times New Roman"/>
-          <w:color w:val="C586C0"/>
-          <w:kern w:val="0"/>
-          <w:sz w:val="21"/>
-          <w:szCs w:val="21"/>
-          <w:lang w:eastAsia="en-IN"/>
-          <w14:ligatures w14:val="none"/>
-        </w:rPr>
-        <w:t>import</w:t>
-      </w:r>
-      <w:r>
-        <w:rPr>
-          <w:rFonts w:ascii="Consolas" w:eastAsia="Times New Roman" w:hAnsi="Consolas" w:cs="Times New Roman"/>
-          <w:color w:val="CCCCCC"/>
-          <w:kern w:val="0"/>
-          <w:sz w:val="21"/>
-          <w:szCs w:val="21"/>
-          <w:lang w:eastAsia="en-IN"/>
-          <w14:ligatures w14:val="none"/>
-        </w:rPr>
-        <w:t xml:space="preserve"> </w:t>
-      </w:r>
-      <w:proofErr w:type="spellStart"/>
-      <w:r>
-        <w:rPr>
-          <w:rFonts w:ascii="Consolas" w:eastAsia="Times New Roman" w:hAnsi="Consolas" w:cs="Times New Roman"/>
-          <w:color w:val="4EC9B0"/>
-          <w:kern w:val="0"/>
-          <w:sz w:val="21"/>
-          <w:szCs w:val="21"/>
-          <w:lang w:eastAsia="en-IN"/>
-          <w14:ligatures w14:val="none"/>
-        </w:rPr>
         <w:t>MultinomialNB</w:t>
       </w:r>
-      <w:proofErr w:type="spellEnd"/>
     </w:p>
     <w:p>
       <w:pPr>
@@ -15414,8 +14955,6 @@
         </w:rPr>
         <w:t xml:space="preserve"> </w:t>
       </w:r>
-      <w:proofErr w:type="spellStart"/>
-      <w:proofErr w:type="gramStart"/>
       <w:r>
         <w:rPr>
           <w:rFonts w:ascii="Consolas" w:eastAsia="Times New Roman" w:hAnsi="Consolas" w:cs="Times New Roman"/>
@@ -15452,8 +14991,6 @@
         </w:rPr>
         <w:t>metrics</w:t>
       </w:r>
-      <w:proofErr w:type="spellEnd"/>
-      <w:proofErr w:type="gramEnd"/>
       <w:r>
         <w:rPr>
           <w:rFonts w:ascii="Consolas" w:eastAsia="Times New Roman" w:hAnsi="Consolas" w:cs="Times New Roman"/>
@@ -15490,7 +15027,6 @@
         </w:rPr>
         <w:t xml:space="preserve"> </w:t>
       </w:r>
-      <w:proofErr w:type="spellStart"/>
       <w:r>
         <w:rPr>
           <w:rFonts w:ascii="Consolas" w:eastAsia="Times New Roman" w:hAnsi="Consolas" w:cs="Times New Roman"/>
@@ -15503,7 +15039,6 @@
         </w:rPr>
         <w:t>accuracy_score</w:t>
       </w:r>
-      <w:proofErr w:type="spellEnd"/>
       <w:r>
         <w:rPr>
           <w:rFonts w:ascii="Consolas" w:eastAsia="Times New Roman" w:hAnsi="Consolas" w:cs="Times New Roman"/>
@@ -15516,7 +15051,6 @@
         </w:rPr>
         <w:t xml:space="preserve">, </w:t>
       </w:r>
-      <w:proofErr w:type="spellStart"/>
       <w:r>
         <w:rPr>
           <w:rFonts w:ascii="Consolas" w:eastAsia="Times New Roman" w:hAnsi="Consolas" w:cs="Times New Roman"/>
@@ -15529,7 +15063,6 @@
         </w:rPr>
         <w:t>classification_report</w:t>
       </w:r>
-      <w:proofErr w:type="spellEnd"/>
     </w:p>
     <w:p>
       <w:pPr>
@@ -15569,8 +15102,6 @@
         </w:rPr>
         <w:t xml:space="preserve"> </w:t>
       </w:r>
-      <w:proofErr w:type="spellStart"/>
-      <w:proofErr w:type="gramStart"/>
       <w:r>
         <w:rPr>
           <w:rFonts w:ascii="Consolas" w:eastAsia="Times New Roman" w:hAnsi="Consolas" w:cs="Times New Roman"/>
@@ -15607,8 +15138,6 @@
         </w:rPr>
         <w:t>metrics</w:t>
       </w:r>
-      <w:proofErr w:type="spellEnd"/>
-      <w:proofErr w:type="gramEnd"/>
       <w:r>
         <w:rPr>
           <w:rFonts w:ascii="Consolas" w:eastAsia="Times New Roman" w:hAnsi="Consolas" w:cs="Times New Roman"/>
@@ -15645,7 +15174,6 @@
         </w:rPr>
         <w:t xml:space="preserve"> </w:t>
       </w:r>
-      <w:proofErr w:type="spellStart"/>
       <w:r>
         <w:rPr>
           <w:rFonts w:ascii="Consolas" w:eastAsia="Times New Roman" w:hAnsi="Consolas" w:cs="Times New Roman"/>
@@ -15658,7 +15186,6 @@
         </w:rPr>
         <w:t>confusion_matrix</w:t>
       </w:r>
-      <w:proofErr w:type="spellEnd"/>
       <w:r>
         <w:rPr>
           <w:rFonts w:ascii="Consolas" w:eastAsia="Times New Roman" w:hAnsi="Consolas" w:cs="Times New Roman"/>
@@ -15671,7 +15198,6 @@
         </w:rPr>
         <w:t xml:space="preserve">, </w:t>
       </w:r>
-      <w:proofErr w:type="spellStart"/>
       <w:r>
         <w:rPr>
           <w:rFonts w:ascii="Consolas" w:eastAsia="Times New Roman" w:hAnsi="Consolas" w:cs="Times New Roman"/>
@@ -15684,7 +15210,6 @@
         </w:rPr>
         <w:t>ConfusionMatrixDisplay</w:t>
       </w:r>
-      <w:proofErr w:type="spellEnd"/>
     </w:p>
     <w:p>
       <w:pPr>
@@ -15724,8 +15249,6 @@
         </w:rPr>
         <w:t xml:space="preserve"> </w:t>
       </w:r>
-      <w:proofErr w:type="spellStart"/>
-      <w:proofErr w:type="gramStart"/>
       <w:r>
         <w:rPr>
           <w:rFonts w:ascii="Consolas" w:eastAsia="Times New Roman" w:hAnsi="Consolas" w:cs="Times New Roman"/>
@@ -15762,8 +15285,6 @@
         </w:rPr>
         <w:t>pyplot</w:t>
       </w:r>
-      <w:proofErr w:type="spellEnd"/>
-      <w:proofErr w:type="gramEnd"/>
       <w:r>
         <w:rPr>
           <w:rFonts w:ascii="Consolas" w:eastAsia="Times New Roman" w:hAnsi="Consolas" w:cs="Times New Roman"/>
@@ -15800,7 +15321,6 @@
         </w:rPr>
         <w:t xml:space="preserve"> </w:t>
       </w:r>
-      <w:proofErr w:type="spellStart"/>
       <w:r>
         <w:rPr>
           <w:rFonts w:ascii="Consolas" w:eastAsia="Times New Roman" w:hAnsi="Consolas" w:cs="Times New Roman"/>
@@ -15813,7 +15333,6 @@
         </w:rPr>
         <w:t>plt</w:t>
       </w:r>
-      <w:proofErr w:type="spellEnd"/>
     </w:p>
     <w:p>
       <w:pPr>
@@ -15854,33 +15373,7 @@
           <w:lang w:eastAsia="en-IN"/>
           <w14:ligatures w14:val="none"/>
         </w:rPr>
-        <w:t xml:space="preserve">#Creating pandas </w:t>
-      </w:r>
-      <w:proofErr w:type="spellStart"/>
-      <w:r>
-        <w:rPr>
-          <w:rFonts w:ascii="Consolas" w:eastAsia="Times New Roman" w:hAnsi="Consolas" w:cs="Times New Roman"/>
-          <w:color w:val="6A9955"/>
-          <w:kern w:val="0"/>
-          <w:sz w:val="21"/>
-          <w:szCs w:val="21"/>
-          <w:lang w:eastAsia="en-IN"/>
-          <w14:ligatures w14:val="none"/>
-        </w:rPr>
-        <w:t>dataframe</w:t>
-      </w:r>
-      <w:proofErr w:type="spellEnd"/>
-      <w:r>
-        <w:rPr>
-          <w:rFonts w:ascii="Consolas" w:eastAsia="Times New Roman" w:hAnsi="Consolas" w:cs="Times New Roman"/>
-          <w:color w:val="6A9955"/>
-          <w:kern w:val="0"/>
-          <w:sz w:val="21"/>
-          <w:szCs w:val="21"/>
-          <w:lang w:eastAsia="en-IN"/>
-          <w14:ligatures w14:val="none"/>
-        </w:rPr>
-        <w:t xml:space="preserve"> of the dataset</w:t>
+        <w:t>#Creating pandas dataframe of the dataset</w:t>
       </w:r>
     </w:p>
     <w:p>
@@ -15945,8 +15438,6 @@
         </w:rPr>
         <w:t xml:space="preserve"> </w:t>
       </w:r>
-      <w:proofErr w:type="spellStart"/>
-      <w:proofErr w:type="gramStart"/>
       <w:r>
         <w:rPr>
           <w:rFonts w:ascii="Consolas" w:eastAsia="Times New Roman" w:hAnsi="Consolas" w:cs="Times New Roman"/>
@@ -15981,22 +15472,8 @@
           <w:lang w:eastAsia="en-IN"/>
           <w14:ligatures w14:val="none"/>
         </w:rPr>
-        <w:t>read</w:t>
-      </w:r>
-      <w:proofErr w:type="gramEnd"/>
-      <w:r>
-        <w:rPr>
-          <w:rFonts w:ascii="Consolas" w:eastAsia="Times New Roman" w:hAnsi="Consolas" w:cs="Times New Roman"/>
-          <w:color w:val="DCDCAA"/>
-          <w:kern w:val="0"/>
-          <w:sz w:val="21"/>
-          <w:szCs w:val="21"/>
-          <w:lang w:eastAsia="en-IN"/>
-          <w14:ligatures w14:val="none"/>
-        </w:rPr>
-        <w:t>_csv</w:t>
-      </w:r>
-      <w:proofErr w:type="spellEnd"/>
+        <w:t>read_csv</w:t>
+      </w:r>
       <w:r>
         <w:rPr>
           <w:rFonts w:ascii="Consolas" w:eastAsia="Times New Roman" w:hAnsi="Consolas" w:cs="Times New Roman"/>
@@ -16072,8 +15549,6 @@
         </w:rPr>
         <w:t>(</w:t>
       </w:r>
-      <w:proofErr w:type="spellStart"/>
-      <w:proofErr w:type="gramStart"/>
       <w:r>
         <w:rPr>
           <w:rFonts w:ascii="Consolas" w:eastAsia="Times New Roman" w:hAnsi="Consolas" w:cs="Times New Roman"/>
@@ -16110,8 +15585,6 @@
         </w:rPr>
         <w:t>head</w:t>
       </w:r>
-      <w:proofErr w:type="spellEnd"/>
-      <w:proofErr w:type="gramEnd"/>
       <w:r>
         <w:rPr>
           <w:rFonts w:ascii="Consolas" w:eastAsia="Times New Roman" w:hAnsi="Consolas" w:cs="Times New Roman"/>
@@ -16229,7 +15702,6 @@
         </w:rPr>
         <w:t>].</w:t>
       </w:r>
-      <w:proofErr w:type="spellStart"/>
       <w:r>
         <w:rPr>
           <w:rFonts w:ascii="Consolas" w:eastAsia="Times New Roman" w:hAnsi="Consolas" w:cs="Times New Roman"/>
@@ -16240,22 +15712,32 @@
           <w:lang w:eastAsia="en-IN"/>
           <w14:ligatures w14:val="none"/>
         </w:rPr>
-        <w:t>value_</w:t>
-      </w:r>
-      <w:proofErr w:type="gramStart"/>
-      <w:r>
-        <w:rPr>
-          <w:rFonts w:ascii="Consolas" w:eastAsia="Times New Roman" w:hAnsi="Consolas" w:cs="Times New Roman"/>
-          <w:color w:val="DCDCAA"/>
-          <w:kern w:val="0"/>
-          <w:sz w:val="21"/>
-          <w:szCs w:val="21"/>
-          <w:lang w:eastAsia="en-IN"/>
-          <w14:ligatures w14:val="none"/>
-        </w:rPr>
-        <w:t>counts</w:t>
-      </w:r>
-      <w:proofErr w:type="spellEnd"/>
+        <w:t>value_counts</w:t>
+      </w:r>
+      <w:r>
+        <w:rPr>
+          <w:rFonts w:ascii="Consolas" w:eastAsia="Times New Roman" w:hAnsi="Consolas" w:cs="Times New Roman"/>
+          <w:color w:val="CCCCCC"/>
+          <w:kern w:val="0"/>
+          <w:sz w:val="21"/>
+          <w:szCs w:val="21"/>
+          <w:lang w:eastAsia="en-IN"/>
+          <w14:ligatures w14:val="none"/>
+        </w:rPr>
+        <w:t>().</w:t>
+      </w:r>
+      <w:r>
+        <w:rPr>
+          <w:rFonts w:ascii="Consolas" w:eastAsia="Times New Roman" w:hAnsi="Consolas" w:cs="Times New Roman"/>
+          <w:color w:val="9CDCFE"/>
+          <w:kern w:val="0"/>
+          <w:sz w:val="21"/>
+          <w:szCs w:val="21"/>
+          <w:lang w:eastAsia="en-IN"/>
+          <w14:ligatures w14:val="none"/>
+        </w:rPr>
+        <w:t>plot</w:t>
+      </w:r>
       <w:r>
         <w:rPr>
           <w:rFonts w:ascii="Consolas" w:eastAsia="Times New Roman" w:hAnsi="Consolas" w:cs="Times New Roman"/>
@@ -16268,19 +15750,6 @@
         </w:rPr>
         <w:t>(</w:t>
       </w:r>
-      <w:proofErr w:type="gramEnd"/>
-      <w:r>
-        <w:rPr>
-          <w:rFonts w:ascii="Consolas" w:eastAsia="Times New Roman" w:hAnsi="Consolas" w:cs="Times New Roman"/>
-          <w:color w:val="CCCCCC"/>
-          <w:kern w:val="0"/>
-          <w:sz w:val="21"/>
-          <w:szCs w:val="21"/>
-          <w:lang w:eastAsia="en-IN"/>
-          <w14:ligatures w14:val="none"/>
-        </w:rPr>
-        <w:t>).</w:t>
-      </w:r>
       <w:r>
         <w:rPr>
           <w:rFonts w:ascii="Consolas" w:eastAsia="Times New Roman" w:hAnsi="Consolas" w:cs="Times New Roman"/>
@@ -16291,19 +15760,43 @@
           <w:lang w:eastAsia="en-IN"/>
           <w14:ligatures w14:val="none"/>
         </w:rPr>
-        <w:t>plot</w:t>
-      </w:r>
-      <w:r>
-        <w:rPr>
-          <w:rFonts w:ascii="Consolas" w:eastAsia="Times New Roman" w:hAnsi="Consolas" w:cs="Times New Roman"/>
-          <w:color w:val="CCCCCC"/>
-          <w:kern w:val="0"/>
-          <w:sz w:val="21"/>
-          <w:szCs w:val="21"/>
-          <w:lang w:eastAsia="en-IN"/>
-          <w14:ligatures w14:val="none"/>
-        </w:rPr>
-        <w:t>(</w:t>
+        <w:t>kind</w:t>
+      </w:r>
+      <w:r>
+        <w:rPr>
+          <w:rFonts w:ascii="Consolas" w:eastAsia="Times New Roman" w:hAnsi="Consolas" w:cs="Times New Roman"/>
+          <w:color w:val="D4D4D4"/>
+          <w:kern w:val="0"/>
+          <w:sz w:val="21"/>
+          <w:szCs w:val="21"/>
+          <w:lang w:eastAsia="en-IN"/>
+          <w14:ligatures w14:val="none"/>
+        </w:rPr>
+        <w:t>=</w:t>
+      </w:r>
+      <w:r>
+        <w:rPr>
+          <w:rFonts w:ascii="Consolas" w:eastAsia="Times New Roman" w:hAnsi="Consolas" w:cs="Times New Roman"/>
+          <w:color w:val="CE9178"/>
+          <w:kern w:val="0"/>
+          <w:sz w:val="21"/>
+          <w:szCs w:val="21"/>
+          <w:lang w:eastAsia="en-IN"/>
+          <w14:ligatures w14:val="none"/>
+        </w:rPr>
+        <w:t>'bar'</w:t>
+      </w:r>
+      <w:r>
+        <w:rPr>
+          <w:rFonts w:ascii="Consolas" w:eastAsia="Times New Roman" w:hAnsi="Consolas" w:cs="Times New Roman"/>
+          <w:color w:val="CCCCCC"/>
+          <w:kern w:val="0"/>
+          <w:sz w:val="21"/>
+          <w:szCs w:val="21"/>
+          <w:lang w:eastAsia="en-IN"/>
+          <w14:ligatures w14:val="none"/>
+        </w:rPr>
+        <w:t xml:space="preserve">, </w:t>
       </w:r>
       <w:r>
         <w:rPr>
@@ -16315,58 +15808,8 @@
           <w:lang w:eastAsia="en-IN"/>
           <w14:ligatures w14:val="none"/>
         </w:rPr>
-        <w:t>kind</w:t>
-      </w:r>
-      <w:r>
-        <w:rPr>
-          <w:rFonts w:ascii="Consolas" w:eastAsia="Times New Roman" w:hAnsi="Consolas" w:cs="Times New Roman"/>
-          <w:color w:val="D4D4D4"/>
-          <w:kern w:val="0"/>
-          <w:sz w:val="21"/>
-          <w:szCs w:val="21"/>
-          <w:lang w:eastAsia="en-IN"/>
-          <w14:ligatures w14:val="none"/>
-        </w:rPr>
-        <w:t>=</w:t>
-      </w:r>
-      <w:r>
-        <w:rPr>
-          <w:rFonts w:ascii="Consolas" w:eastAsia="Times New Roman" w:hAnsi="Consolas" w:cs="Times New Roman"/>
-          <w:color w:val="CE9178"/>
-          <w:kern w:val="0"/>
-          <w:sz w:val="21"/>
-          <w:szCs w:val="21"/>
-          <w:lang w:eastAsia="en-IN"/>
-          <w14:ligatures w14:val="none"/>
-        </w:rPr>
-        <w:t>'bar'</w:t>
-      </w:r>
-      <w:r>
-        <w:rPr>
-          <w:rFonts w:ascii="Consolas" w:eastAsia="Times New Roman" w:hAnsi="Consolas" w:cs="Times New Roman"/>
-          <w:color w:val="CCCCCC"/>
-          <w:kern w:val="0"/>
-          <w:sz w:val="21"/>
-          <w:szCs w:val="21"/>
-          <w:lang w:eastAsia="en-IN"/>
-          <w14:ligatures w14:val="none"/>
-        </w:rPr>
-        <w:t xml:space="preserve">, </w:t>
-      </w:r>
-      <w:proofErr w:type="spellStart"/>
-      <w:r>
-        <w:rPr>
-          <w:rFonts w:ascii="Consolas" w:eastAsia="Times New Roman" w:hAnsi="Consolas" w:cs="Times New Roman"/>
-          <w:color w:val="9CDCFE"/>
-          <w:kern w:val="0"/>
-          <w:sz w:val="21"/>
-          <w:szCs w:val="21"/>
-          <w:lang w:eastAsia="en-IN"/>
-          <w14:ligatures w14:val="none"/>
-        </w:rPr>
         <w:t>color</w:t>
       </w:r>
-      <w:proofErr w:type="spellEnd"/>
       <w:r>
         <w:rPr>
           <w:rFonts w:ascii="Consolas" w:eastAsia="Times New Roman" w:hAnsi="Consolas" w:cs="Times New Roman"/>
@@ -16454,8 +15897,6 @@
           <w14:ligatures w14:val="none"/>
         </w:rPr>
       </w:pPr>
-      <w:proofErr w:type="spellStart"/>
-      <w:proofErr w:type="gramStart"/>
       <w:r>
         <w:rPr>
           <w:rFonts w:ascii="Consolas" w:eastAsia="Times New Roman" w:hAnsi="Consolas" w:cs="Times New Roman"/>
@@ -16492,8 +15933,6 @@
         </w:rPr>
         <w:t>title</w:t>
       </w:r>
-      <w:proofErr w:type="spellEnd"/>
-      <w:proofErr w:type="gramEnd"/>
       <w:r>
         <w:rPr>
           <w:rFonts w:ascii="Consolas" w:eastAsia="Times New Roman" w:hAnsi="Consolas" w:cs="Times New Roman"/>
@@ -16545,8 +15984,6 @@
           <w14:ligatures w14:val="none"/>
         </w:rPr>
       </w:pPr>
-      <w:proofErr w:type="spellStart"/>
-      <w:proofErr w:type="gramStart"/>
       <w:r>
         <w:rPr>
           <w:rFonts w:ascii="Consolas" w:eastAsia="Times New Roman" w:hAnsi="Consolas" w:cs="Times New Roman"/>
@@ -16583,8 +16020,6 @@
         </w:rPr>
         <w:t>xlabel</w:t>
       </w:r>
-      <w:proofErr w:type="spellEnd"/>
-      <w:proofErr w:type="gramEnd"/>
       <w:r>
         <w:rPr>
           <w:rFonts w:ascii="Consolas" w:eastAsia="Times New Roman" w:hAnsi="Consolas" w:cs="Times New Roman"/>
@@ -16636,8 +16071,6 @@
           <w14:ligatures w14:val="none"/>
         </w:rPr>
       </w:pPr>
-      <w:proofErr w:type="spellStart"/>
-      <w:proofErr w:type="gramStart"/>
       <w:r>
         <w:rPr>
           <w:rFonts w:ascii="Consolas" w:eastAsia="Times New Roman" w:hAnsi="Consolas" w:cs="Times New Roman"/>
@@ -16674,8 +16107,6 @@
         </w:rPr>
         <w:t>ylabel</w:t>
       </w:r>
-      <w:proofErr w:type="spellEnd"/>
-      <w:proofErr w:type="gramEnd"/>
       <w:r>
         <w:rPr>
           <w:rFonts w:ascii="Consolas" w:eastAsia="Times New Roman" w:hAnsi="Consolas" w:cs="Times New Roman"/>
@@ -16727,8 +16158,6 @@
           <w14:ligatures w14:val="none"/>
         </w:rPr>
       </w:pPr>
-      <w:proofErr w:type="spellStart"/>
-      <w:proofErr w:type="gramStart"/>
       <w:r>
         <w:rPr>
           <w:rFonts w:ascii="Consolas" w:eastAsia="Times New Roman" w:hAnsi="Consolas" w:cs="Times New Roman"/>
@@ -16765,8 +16194,6 @@
         </w:rPr>
         <w:t>show</w:t>
       </w:r>
-      <w:proofErr w:type="spellEnd"/>
-      <w:proofErr w:type="gramEnd"/>
       <w:r>
         <w:rPr>
           <w:rFonts w:ascii="Consolas" w:eastAsia="Times New Roman" w:hAnsi="Consolas" w:cs="Times New Roman"/>
@@ -16956,8 +16383,6 @@
         </w:rPr>
         <w:t>].</w:t>
       </w:r>
-      <w:proofErr w:type="spellStart"/>
-      <w:proofErr w:type="gramStart"/>
       <w:r>
         <w:rPr>
           <w:rFonts w:ascii="Consolas" w:eastAsia="Times New Roman" w:hAnsi="Consolas" w:cs="Times New Roman"/>
@@ -16994,8 +16419,6 @@
         </w:rPr>
         <w:t>lower</w:t>
       </w:r>
-      <w:proofErr w:type="spellEnd"/>
-      <w:proofErr w:type="gramEnd"/>
       <w:r>
         <w:rPr>
           <w:rFonts w:ascii="Consolas" w:eastAsia="Times New Roman" w:hAnsi="Consolas" w:cs="Times New Roman"/>
@@ -17131,7 +16554,6 @@
         </w:rPr>
         <w:t>'sentiment'</w:t>
       </w:r>
-      <w:proofErr w:type="gramStart"/>
       <w:r>
         <w:rPr>
           <w:rFonts w:ascii="Consolas" w:eastAsia="Times New Roman" w:hAnsi="Consolas" w:cs="Times New Roman"/>
@@ -17156,7 +16578,6 @@
         </w:rPr>
         <w:t>map</w:t>
       </w:r>
-      <w:proofErr w:type="gramEnd"/>
       <w:r>
         <w:rPr>
           <w:rFonts w:ascii="Consolas" w:eastAsia="Times New Roman" w:hAnsi="Consolas" w:cs="Times New Roman"/>
@@ -17305,33 +16726,7 @@
           <w:lang w:eastAsia="en-IN"/>
           <w14:ligatures w14:val="none"/>
         </w:rPr>
-        <w:t xml:space="preserve"># using </w:t>
-      </w:r>
-      <w:proofErr w:type="spellStart"/>
-      <w:r>
-        <w:rPr>
-          <w:rFonts w:ascii="Consolas" w:eastAsia="Times New Roman" w:hAnsi="Consolas" w:cs="Times New Roman"/>
-          <w:color w:val="6A9955"/>
-          <w:kern w:val="0"/>
-          <w:sz w:val="21"/>
-          <w:szCs w:val="21"/>
-          <w:lang w:eastAsia="en-IN"/>
-          <w14:ligatures w14:val="none"/>
-        </w:rPr>
-        <w:t>train_test_split</w:t>
-      </w:r>
-      <w:proofErr w:type="spellEnd"/>
-      <w:r>
-        <w:rPr>
-          <w:rFonts w:ascii="Consolas" w:eastAsia="Times New Roman" w:hAnsi="Consolas" w:cs="Times New Roman"/>
-          <w:color w:val="6A9955"/>
-          <w:kern w:val="0"/>
-          <w:sz w:val="21"/>
-          <w:szCs w:val="21"/>
-          <w:lang w:eastAsia="en-IN"/>
-          <w14:ligatures w14:val="none"/>
-        </w:rPr>
-        <w:t xml:space="preserve"> to test fit</w:t>
+        <w:t># using train_test_split to test fit</w:t>
       </w:r>
     </w:p>
     <w:p>
@@ -17570,7 +16965,6 @@
           <w14:ligatures w14:val="none"/>
         </w:rPr>
       </w:pPr>
-      <w:proofErr w:type="spellStart"/>
       <w:r>
         <w:rPr>
           <w:rFonts w:ascii="Consolas" w:eastAsia="Times New Roman" w:hAnsi="Consolas" w:cs="Times New Roman"/>
@@ -17583,7 +16977,6 @@
         </w:rPr>
         <w:t>X_train</w:t>
       </w:r>
-      <w:proofErr w:type="spellEnd"/>
       <w:r>
         <w:rPr>
           <w:rFonts w:ascii="Consolas" w:eastAsia="Times New Roman" w:hAnsi="Consolas" w:cs="Times New Roman"/>
@@ -17596,7 +16989,6 @@
         </w:rPr>
         <w:t xml:space="preserve">, </w:t>
       </w:r>
-      <w:proofErr w:type="spellStart"/>
       <w:r>
         <w:rPr>
           <w:rFonts w:ascii="Consolas" w:eastAsia="Times New Roman" w:hAnsi="Consolas" w:cs="Times New Roman"/>
@@ -17609,7 +17001,6 @@
         </w:rPr>
         <w:t>X_test</w:t>
       </w:r>
-      <w:proofErr w:type="spellEnd"/>
       <w:r>
         <w:rPr>
           <w:rFonts w:ascii="Consolas" w:eastAsia="Times New Roman" w:hAnsi="Consolas" w:cs="Times New Roman"/>
@@ -17622,7 +17013,6 @@
         </w:rPr>
         <w:t xml:space="preserve">, </w:t>
       </w:r>
-      <w:proofErr w:type="spellStart"/>
       <w:r>
         <w:rPr>
           <w:rFonts w:ascii="Consolas" w:eastAsia="Times New Roman" w:hAnsi="Consolas" w:cs="Times New Roman"/>
@@ -17635,7 +17025,6 @@
         </w:rPr>
         <w:t>y_train</w:t>
       </w:r>
-      <w:proofErr w:type="spellEnd"/>
       <w:r>
         <w:rPr>
           <w:rFonts w:ascii="Consolas" w:eastAsia="Times New Roman" w:hAnsi="Consolas" w:cs="Times New Roman"/>
@@ -17648,7 +17037,6 @@
         </w:rPr>
         <w:t xml:space="preserve">, </w:t>
       </w:r>
-      <w:proofErr w:type="spellStart"/>
       <w:r>
         <w:rPr>
           <w:rFonts w:ascii="Consolas" w:eastAsia="Times New Roman" w:hAnsi="Consolas" w:cs="Times New Roman"/>
@@ -17661,7 +17049,6 @@
         </w:rPr>
         <w:t>y_test</w:t>
       </w:r>
-      <w:proofErr w:type="spellEnd"/>
       <w:r>
         <w:rPr>
           <w:rFonts w:ascii="Consolas" w:eastAsia="Times New Roman" w:hAnsi="Consolas" w:cs="Times New Roman"/>
@@ -17698,7 +17085,6 @@
         </w:rPr>
         <w:t xml:space="preserve"> </w:t>
       </w:r>
-      <w:proofErr w:type="spellStart"/>
       <w:r>
         <w:rPr>
           <w:rFonts w:ascii="Consolas" w:eastAsia="Times New Roman" w:hAnsi="Consolas" w:cs="Times New Roman"/>
@@ -17709,22 +17095,8 @@
           <w:lang w:eastAsia="en-IN"/>
           <w14:ligatures w14:val="none"/>
         </w:rPr>
-        <w:t>train_test_</w:t>
-      </w:r>
-      <w:proofErr w:type="gramStart"/>
-      <w:r>
-        <w:rPr>
-          <w:rFonts w:ascii="Consolas" w:eastAsia="Times New Roman" w:hAnsi="Consolas" w:cs="Times New Roman"/>
-          <w:color w:val="DCDCAA"/>
-          <w:kern w:val="0"/>
-          <w:sz w:val="21"/>
-          <w:szCs w:val="21"/>
-          <w:lang w:eastAsia="en-IN"/>
-          <w14:ligatures w14:val="none"/>
-        </w:rPr>
-        <w:t>split</w:t>
-      </w:r>
-      <w:proofErr w:type="spellEnd"/>
+        <w:t>train_test_split</w:t>
+      </w:r>
       <w:r>
         <w:rPr>
           <w:rFonts w:ascii="Consolas" w:eastAsia="Times New Roman" w:hAnsi="Consolas" w:cs="Times New Roman"/>
@@ -17737,7 +17109,6 @@
         </w:rPr>
         <w:t>(</w:t>
       </w:r>
-      <w:proofErr w:type="gramEnd"/>
       <w:r>
         <w:rPr>
           <w:rFonts w:ascii="Consolas" w:eastAsia="Times New Roman" w:hAnsi="Consolas" w:cs="Times New Roman"/>
@@ -17786,7 +17157,6 @@
         </w:rPr>
         <w:t xml:space="preserve">, </w:t>
       </w:r>
-      <w:proofErr w:type="spellStart"/>
       <w:r>
         <w:rPr>
           <w:rFonts w:ascii="Consolas" w:eastAsia="Times New Roman" w:hAnsi="Consolas" w:cs="Times New Roman"/>
@@ -17799,7 +17169,6 @@
         </w:rPr>
         <w:t>test_size</w:t>
       </w:r>
-      <w:proofErr w:type="spellEnd"/>
       <w:r>
         <w:rPr>
           <w:rFonts w:ascii="Consolas" w:eastAsia="Times New Roman" w:hAnsi="Consolas" w:cs="Times New Roman"/>
@@ -17836,7 +17205,6 @@
         </w:rPr>
         <w:t xml:space="preserve">, </w:t>
       </w:r>
-      <w:proofErr w:type="spellStart"/>
       <w:r>
         <w:rPr>
           <w:rFonts w:ascii="Consolas" w:eastAsia="Times New Roman" w:hAnsi="Consolas" w:cs="Times New Roman"/>
@@ -17849,7 +17217,6 @@
         </w:rPr>
         <w:t>random_state</w:t>
       </w:r>
-      <w:proofErr w:type="spellEnd"/>
       <w:r>
         <w:rPr>
           <w:rFonts w:ascii="Consolas" w:eastAsia="Times New Roman" w:hAnsi="Consolas" w:cs="Times New Roman"/>
@@ -17991,7 +17358,6 @@
         </w:rPr>
         <w:t xml:space="preserve"> </w:t>
       </w:r>
-      <w:proofErr w:type="spellStart"/>
       <w:r>
         <w:rPr>
           <w:rFonts w:ascii="Consolas" w:eastAsia="Times New Roman" w:hAnsi="Consolas" w:cs="Times New Roman"/>
@@ -18004,7 +17370,6 @@
         </w:rPr>
         <w:t>CountVectorizer</w:t>
       </w:r>
-      <w:proofErr w:type="spellEnd"/>
       <w:r>
         <w:rPr>
           <w:rFonts w:ascii="Consolas" w:eastAsia="Times New Roman" w:hAnsi="Consolas" w:cs="Times New Roman"/>
@@ -18017,7 +17382,6 @@
         </w:rPr>
         <w:t>(</w:t>
       </w:r>
-      <w:proofErr w:type="spellStart"/>
       <w:r>
         <w:rPr>
           <w:rFonts w:ascii="Consolas" w:eastAsia="Times New Roman" w:hAnsi="Consolas" w:cs="Times New Roman"/>
@@ -18030,7 +17394,6 @@
         </w:rPr>
         <w:t>stop_words</w:t>
       </w:r>
-      <w:proofErr w:type="spellEnd"/>
       <w:r>
         <w:rPr>
           <w:rFonts w:ascii="Consolas" w:eastAsia="Times New Roman" w:hAnsi="Consolas" w:cs="Times New Roman"/>
@@ -18053,33 +17416,7 @@
           <w:lang w:eastAsia="en-IN"/>
           <w14:ligatures w14:val="none"/>
         </w:rPr>
-        <w:t>'</w:t>
-      </w:r>
-      <w:proofErr w:type="spellStart"/>
-      <w:r>
-        <w:rPr>
-          <w:rFonts w:ascii="Consolas" w:eastAsia="Times New Roman" w:hAnsi="Consolas" w:cs="Times New Roman"/>
-          <w:color w:val="CE9178"/>
-          <w:kern w:val="0"/>
-          <w:sz w:val="21"/>
-          <w:szCs w:val="21"/>
-          <w:lang w:eastAsia="en-IN"/>
-          <w14:ligatures w14:val="none"/>
-        </w:rPr>
-        <w:t>english</w:t>
-      </w:r>
-      <w:proofErr w:type="spellEnd"/>
-      <w:r>
-        <w:rPr>
-          <w:rFonts w:ascii="Consolas" w:eastAsia="Times New Roman" w:hAnsi="Consolas" w:cs="Times New Roman"/>
-          <w:color w:val="CE9178"/>
-          <w:kern w:val="0"/>
-          <w:sz w:val="21"/>
-          <w:szCs w:val="21"/>
-          <w:lang w:eastAsia="en-IN"/>
-          <w14:ligatures w14:val="none"/>
-        </w:rPr>
-        <w:t>'</w:t>
+        <w:t>'english'</w:t>
       </w:r>
       <w:r>
         <w:rPr>
@@ -18108,7 +17445,6 @@
           <w14:ligatures w14:val="none"/>
         </w:rPr>
       </w:pPr>
-      <w:proofErr w:type="spellStart"/>
       <w:r>
         <w:rPr>
           <w:rFonts w:ascii="Consolas" w:eastAsia="Times New Roman" w:hAnsi="Consolas" w:cs="Times New Roman"/>
@@ -18121,7 +17457,6 @@
         </w:rPr>
         <w:t>X_train_vec</w:t>
       </w:r>
-      <w:proofErr w:type="spellEnd"/>
       <w:r>
         <w:rPr>
           <w:rFonts w:ascii="Consolas" w:eastAsia="Times New Roman" w:hAnsi="Consolas" w:cs="Times New Roman"/>
@@ -18158,7 +17493,6 @@
         </w:rPr>
         <w:t xml:space="preserve"> </w:t>
       </w:r>
-      <w:proofErr w:type="spellStart"/>
       <w:r>
         <w:rPr>
           <w:rFonts w:ascii="Consolas" w:eastAsia="Times New Roman" w:hAnsi="Consolas" w:cs="Times New Roman"/>
@@ -18195,7 +17529,6 @@
         </w:rPr>
         <w:t>fit_transform</w:t>
       </w:r>
-      <w:proofErr w:type="spellEnd"/>
       <w:r>
         <w:rPr>
           <w:rFonts w:ascii="Consolas" w:eastAsia="Times New Roman" w:hAnsi="Consolas" w:cs="Times New Roman"/>
@@ -18208,7 +17541,6 @@
         </w:rPr>
         <w:t>(</w:t>
       </w:r>
-      <w:proofErr w:type="spellStart"/>
       <w:r>
         <w:rPr>
           <w:rFonts w:ascii="Consolas" w:eastAsia="Times New Roman" w:hAnsi="Consolas" w:cs="Times New Roman"/>
@@ -18221,7 +17553,6 @@
         </w:rPr>
         <w:t>X_train</w:t>
       </w:r>
-      <w:proofErr w:type="spellEnd"/>
       <w:r>
         <w:rPr>
           <w:rFonts w:ascii="Consolas" w:eastAsia="Times New Roman" w:hAnsi="Consolas" w:cs="Times New Roman"/>
@@ -18249,7 +17580,6 @@
           <w14:ligatures w14:val="none"/>
         </w:rPr>
       </w:pPr>
-      <w:proofErr w:type="spellStart"/>
       <w:r>
         <w:rPr>
           <w:rFonts w:ascii="Consolas" w:eastAsia="Times New Roman" w:hAnsi="Consolas" w:cs="Times New Roman"/>
@@ -18262,7 +17592,6 @@
         </w:rPr>
         <w:t>X_test_vec</w:t>
       </w:r>
-      <w:proofErr w:type="spellEnd"/>
       <w:r>
         <w:rPr>
           <w:rFonts w:ascii="Consolas" w:eastAsia="Times New Roman" w:hAnsi="Consolas" w:cs="Times New Roman"/>
@@ -18299,8 +17628,6 @@
         </w:rPr>
         <w:t xml:space="preserve"> </w:t>
       </w:r>
-      <w:proofErr w:type="spellStart"/>
-      <w:proofErr w:type="gramStart"/>
       <w:r>
         <w:rPr>
           <w:rFonts w:ascii="Consolas" w:eastAsia="Times New Roman" w:hAnsi="Consolas" w:cs="Times New Roman"/>
@@ -18337,8 +17664,6 @@
         </w:rPr>
         <w:t>transform</w:t>
       </w:r>
-      <w:proofErr w:type="spellEnd"/>
-      <w:proofErr w:type="gramEnd"/>
       <w:r>
         <w:rPr>
           <w:rFonts w:ascii="Consolas" w:eastAsia="Times New Roman" w:hAnsi="Consolas" w:cs="Times New Roman"/>
@@ -18351,7 +17676,6 @@
         </w:rPr>
         <w:t>(</w:t>
       </w:r>
-      <w:proofErr w:type="spellStart"/>
       <w:r>
         <w:rPr>
           <w:rFonts w:ascii="Consolas" w:eastAsia="Times New Roman" w:hAnsi="Consolas" w:cs="Times New Roman"/>
@@ -18364,7 +17688,6 @@
         </w:rPr>
         <w:t>X_test</w:t>
       </w:r>
-      <w:proofErr w:type="spellEnd"/>
       <w:r>
         <w:rPr>
           <w:rFonts w:ascii="Consolas" w:eastAsia="Times New Roman" w:hAnsi="Consolas" w:cs="Times New Roman"/>
@@ -18482,8 +17805,6 @@
         </w:rPr>
         <w:t xml:space="preserve"> </w:t>
       </w:r>
-      <w:proofErr w:type="spellStart"/>
-      <w:proofErr w:type="gramStart"/>
       <w:r>
         <w:rPr>
           <w:rFonts w:ascii="Consolas" w:eastAsia="Times New Roman" w:hAnsi="Consolas" w:cs="Times New Roman"/>
@@ -18496,31 +17817,17 @@
         </w:rPr>
         <w:t>MultinomialNB</w:t>
       </w:r>
-      <w:proofErr w:type="spellEnd"/>
-      <w:r>
-        <w:rPr>
-          <w:rFonts w:ascii="Consolas" w:eastAsia="Times New Roman" w:hAnsi="Consolas" w:cs="Times New Roman"/>
-          <w:color w:val="CCCCCC"/>
-          <w:kern w:val="0"/>
-          <w:sz w:val="21"/>
-          <w:szCs w:val="21"/>
-          <w:lang w:eastAsia="en-IN"/>
-          <w14:ligatures w14:val="none"/>
-        </w:rPr>
-        <w:t>(</w:t>
-      </w:r>
-      <w:proofErr w:type="gramEnd"/>
-      <w:r>
-        <w:rPr>
-          <w:rFonts w:ascii="Consolas" w:eastAsia="Times New Roman" w:hAnsi="Consolas" w:cs="Times New Roman"/>
-          <w:color w:val="CCCCCC"/>
-          <w:kern w:val="0"/>
-          <w:sz w:val="21"/>
-          <w:szCs w:val="21"/>
-          <w:lang w:eastAsia="en-IN"/>
-          <w14:ligatures w14:val="none"/>
-        </w:rPr>
-        <w:t>)</w:t>
+      <w:r>
+        <w:rPr>
+          <w:rFonts w:ascii="Consolas" w:eastAsia="Times New Roman" w:hAnsi="Consolas" w:cs="Times New Roman"/>
+          <w:color w:val="CCCCCC"/>
+          <w:kern w:val="0"/>
+          <w:sz w:val="21"/>
+          <w:szCs w:val="21"/>
+          <w:lang w:eastAsia="en-IN"/>
+          <w14:ligatures w14:val="none"/>
+        </w:rPr>
+        <w:t>()</w:t>
       </w:r>
     </w:p>
     <w:p>
@@ -18537,8 +17844,6 @@
           <w14:ligatures w14:val="none"/>
         </w:rPr>
       </w:pPr>
-      <w:proofErr w:type="spellStart"/>
-      <w:proofErr w:type="gramStart"/>
       <w:r>
         <w:rPr>
           <w:rFonts w:ascii="Consolas" w:eastAsia="Times New Roman" w:hAnsi="Consolas" w:cs="Times New Roman"/>
@@ -18576,7 +17881,6 @@
         </w:rPr>
         <w:t>fit</w:t>
       </w:r>
-      <w:proofErr w:type="spellEnd"/>
       <w:r>
         <w:rPr>
           <w:rFonts w:ascii="Consolas" w:eastAsia="Times New Roman" w:hAnsi="Consolas" w:cs="Times New Roman"/>
@@ -18589,8 +17893,6 @@
         </w:rPr>
         <w:t>(</w:t>
       </w:r>
-      <w:proofErr w:type="spellStart"/>
-      <w:proofErr w:type="gramEnd"/>
       <w:r>
         <w:rPr>
           <w:rFonts w:ascii="Consolas" w:eastAsia="Times New Roman" w:hAnsi="Consolas" w:cs="Times New Roman"/>
@@ -18603,7 +17905,6 @@
         </w:rPr>
         <w:t>X_train_vec</w:t>
       </w:r>
-      <w:proofErr w:type="spellEnd"/>
       <w:r>
         <w:rPr>
           <w:rFonts w:ascii="Consolas" w:eastAsia="Times New Roman" w:hAnsi="Consolas" w:cs="Times New Roman"/>
@@ -18616,7 +17917,6 @@
         </w:rPr>
         <w:t xml:space="preserve">, </w:t>
       </w:r>
-      <w:proofErr w:type="spellStart"/>
       <w:r>
         <w:rPr>
           <w:rFonts w:ascii="Consolas" w:eastAsia="Times New Roman" w:hAnsi="Consolas" w:cs="Times New Roman"/>
@@ -18629,7 +17929,6 @@
         </w:rPr>
         <w:t>y_train</w:t>
       </w:r>
-      <w:proofErr w:type="spellEnd"/>
       <w:r>
         <w:rPr>
           <w:rFonts w:ascii="Consolas" w:eastAsia="Times New Roman" w:hAnsi="Consolas" w:cs="Times New Roman"/>
@@ -18699,7 +17998,6 @@
           <w14:ligatures w14:val="none"/>
         </w:rPr>
       </w:pPr>
-      <w:proofErr w:type="spellStart"/>
       <w:r>
         <w:rPr>
           <w:rFonts w:ascii="Consolas" w:eastAsia="Times New Roman" w:hAnsi="Consolas" w:cs="Times New Roman"/>
@@ -18712,7 +18010,6 @@
         </w:rPr>
         <w:t>y_pred</w:t>
       </w:r>
-      <w:proofErr w:type="spellEnd"/>
       <w:r>
         <w:rPr>
           <w:rFonts w:ascii="Consolas" w:eastAsia="Times New Roman" w:hAnsi="Consolas" w:cs="Times New Roman"/>
@@ -18749,8 +18046,6 @@
         </w:rPr>
         <w:t xml:space="preserve"> </w:t>
       </w:r>
-      <w:proofErr w:type="spellStart"/>
-      <w:proofErr w:type="gramStart"/>
       <w:r>
         <w:rPr>
           <w:rFonts w:ascii="Consolas" w:eastAsia="Times New Roman" w:hAnsi="Consolas" w:cs="Times New Roman"/>
@@ -18787,8 +18082,6 @@
         </w:rPr>
         <w:t>predict</w:t>
       </w:r>
-      <w:proofErr w:type="spellEnd"/>
-      <w:proofErr w:type="gramEnd"/>
       <w:r>
         <w:rPr>
           <w:rFonts w:ascii="Consolas" w:eastAsia="Times New Roman" w:hAnsi="Consolas" w:cs="Times New Roman"/>
@@ -18801,7 +18094,6 @@
         </w:rPr>
         <w:t>(</w:t>
       </w:r>
-      <w:proofErr w:type="spellStart"/>
       <w:r>
         <w:rPr>
           <w:rFonts w:ascii="Consolas" w:eastAsia="Times New Roman" w:hAnsi="Consolas" w:cs="Times New Roman"/>
@@ -18814,7 +18106,6 @@
         </w:rPr>
         <w:t>X_test_vec</w:t>
       </w:r>
-      <w:proofErr w:type="spellEnd"/>
       <w:r>
         <w:rPr>
           <w:rFonts w:ascii="Consolas" w:eastAsia="Times New Roman" w:hAnsi="Consolas" w:cs="Times New Roman"/>
@@ -18932,7 +18223,6 @@
         </w:rPr>
         <w:t xml:space="preserve"> </w:t>
       </w:r>
-      <w:proofErr w:type="spellStart"/>
       <w:r>
         <w:rPr>
           <w:rFonts w:ascii="Consolas" w:eastAsia="Times New Roman" w:hAnsi="Consolas" w:cs="Times New Roman"/>
@@ -18943,22 +18233,8 @@
           <w:lang w:eastAsia="en-IN"/>
           <w14:ligatures w14:val="none"/>
         </w:rPr>
-        <w:t>accuracy_</w:t>
-      </w:r>
-      <w:proofErr w:type="gramStart"/>
-      <w:r>
-        <w:rPr>
-          <w:rFonts w:ascii="Consolas" w:eastAsia="Times New Roman" w:hAnsi="Consolas" w:cs="Times New Roman"/>
-          <w:color w:val="DCDCAA"/>
-          <w:kern w:val="0"/>
-          <w:sz w:val="21"/>
-          <w:szCs w:val="21"/>
-          <w:lang w:eastAsia="en-IN"/>
-          <w14:ligatures w14:val="none"/>
-        </w:rPr>
-        <w:t>score</w:t>
-      </w:r>
-      <w:proofErr w:type="spellEnd"/>
+        <w:t>accuracy_score</w:t>
+      </w:r>
       <w:r>
         <w:rPr>
           <w:rFonts w:ascii="Consolas" w:eastAsia="Times New Roman" w:hAnsi="Consolas" w:cs="Times New Roman"/>
@@ -18971,8 +18247,6 @@
         </w:rPr>
         <w:t>(</w:t>
       </w:r>
-      <w:proofErr w:type="spellStart"/>
-      <w:proofErr w:type="gramEnd"/>
       <w:r>
         <w:rPr>
           <w:rFonts w:ascii="Consolas" w:eastAsia="Times New Roman" w:hAnsi="Consolas" w:cs="Times New Roman"/>
@@ -18985,7 +18259,6 @@
         </w:rPr>
         <w:t>y_test</w:t>
       </w:r>
-      <w:proofErr w:type="spellEnd"/>
       <w:r>
         <w:rPr>
           <w:rFonts w:ascii="Consolas" w:eastAsia="Times New Roman" w:hAnsi="Consolas" w:cs="Times New Roman"/>
@@ -18998,7 +18271,6 @@
         </w:rPr>
         <w:t xml:space="preserve">, </w:t>
       </w:r>
-      <w:proofErr w:type="spellStart"/>
       <w:r>
         <w:rPr>
           <w:rFonts w:ascii="Consolas" w:eastAsia="Times New Roman" w:hAnsi="Consolas" w:cs="Times New Roman"/>
@@ -19011,7 +18283,6 @@
         </w:rPr>
         <w:t>y_pred</w:t>
       </w:r>
-      <w:proofErr w:type="spellEnd"/>
       <w:r>
         <w:rPr>
           <w:rFonts w:ascii="Consolas" w:eastAsia="Times New Roman" w:hAnsi="Consolas" w:cs="Times New Roman"/>
@@ -19087,7 +18358,6 @@
         </w:rPr>
         <w:t xml:space="preserve"> </w:t>
       </w:r>
-      <w:proofErr w:type="spellStart"/>
       <w:r>
         <w:rPr>
           <w:rFonts w:ascii="Consolas" w:eastAsia="Times New Roman" w:hAnsi="Consolas" w:cs="Times New Roman"/>
@@ -19098,22 +18368,8 @@
           <w:lang w:eastAsia="en-IN"/>
           <w14:ligatures w14:val="none"/>
         </w:rPr>
-        <w:t>classification_</w:t>
-      </w:r>
-      <w:proofErr w:type="gramStart"/>
-      <w:r>
-        <w:rPr>
-          <w:rFonts w:ascii="Consolas" w:eastAsia="Times New Roman" w:hAnsi="Consolas" w:cs="Times New Roman"/>
-          <w:color w:val="DCDCAA"/>
-          <w:kern w:val="0"/>
-          <w:sz w:val="21"/>
-          <w:szCs w:val="21"/>
-          <w:lang w:eastAsia="en-IN"/>
-          <w14:ligatures w14:val="none"/>
-        </w:rPr>
-        <w:t>report</w:t>
-      </w:r>
-      <w:proofErr w:type="spellEnd"/>
+        <w:t>classification_report</w:t>
+      </w:r>
       <w:r>
         <w:rPr>
           <w:rFonts w:ascii="Consolas" w:eastAsia="Times New Roman" w:hAnsi="Consolas" w:cs="Times New Roman"/>
@@ -19126,8 +18382,6 @@
         </w:rPr>
         <w:t>(</w:t>
       </w:r>
-      <w:proofErr w:type="spellStart"/>
-      <w:proofErr w:type="gramEnd"/>
       <w:r>
         <w:rPr>
           <w:rFonts w:ascii="Consolas" w:eastAsia="Times New Roman" w:hAnsi="Consolas" w:cs="Times New Roman"/>
@@ -19140,7 +18394,6 @@
         </w:rPr>
         <w:t>y_test</w:t>
       </w:r>
-      <w:proofErr w:type="spellEnd"/>
       <w:r>
         <w:rPr>
           <w:rFonts w:ascii="Consolas" w:eastAsia="Times New Roman" w:hAnsi="Consolas" w:cs="Times New Roman"/>
@@ -19153,7 +18406,6 @@
         </w:rPr>
         <w:t xml:space="preserve">, </w:t>
       </w:r>
-      <w:proofErr w:type="spellStart"/>
       <w:r>
         <w:rPr>
           <w:rFonts w:ascii="Consolas" w:eastAsia="Times New Roman" w:hAnsi="Consolas" w:cs="Times New Roman"/>
@@ -19166,7 +18418,6 @@
         </w:rPr>
         <w:t>y_pred</w:t>
       </w:r>
-      <w:proofErr w:type="spellEnd"/>
       <w:r>
         <w:rPr>
           <w:rFonts w:ascii="Consolas" w:eastAsia="Times New Roman" w:hAnsi="Consolas" w:cs="Times New Roman"/>
@@ -19242,7 +18493,6 @@
         </w:rPr>
         <w:t xml:space="preserve"> </w:t>
       </w:r>
-      <w:proofErr w:type="spellStart"/>
       <w:r>
         <w:rPr>
           <w:rFonts w:ascii="Consolas" w:eastAsia="Times New Roman" w:hAnsi="Consolas" w:cs="Times New Roman"/>
@@ -19253,22 +18503,8 @@
           <w:lang w:eastAsia="en-IN"/>
           <w14:ligatures w14:val="none"/>
         </w:rPr>
-        <w:t>confusion_</w:t>
-      </w:r>
-      <w:proofErr w:type="gramStart"/>
-      <w:r>
-        <w:rPr>
-          <w:rFonts w:ascii="Consolas" w:eastAsia="Times New Roman" w:hAnsi="Consolas" w:cs="Times New Roman"/>
-          <w:color w:val="DCDCAA"/>
-          <w:kern w:val="0"/>
-          <w:sz w:val="21"/>
-          <w:szCs w:val="21"/>
-          <w:lang w:eastAsia="en-IN"/>
-          <w14:ligatures w14:val="none"/>
-        </w:rPr>
-        <w:t>matrix</w:t>
-      </w:r>
-      <w:proofErr w:type="spellEnd"/>
+        <w:t>confusion_matrix</w:t>
+      </w:r>
       <w:r>
         <w:rPr>
           <w:rFonts w:ascii="Consolas" w:eastAsia="Times New Roman" w:hAnsi="Consolas" w:cs="Times New Roman"/>
@@ -19281,8 +18517,6 @@
         </w:rPr>
         <w:t>(</w:t>
       </w:r>
-      <w:proofErr w:type="spellStart"/>
-      <w:proofErr w:type="gramEnd"/>
       <w:r>
         <w:rPr>
           <w:rFonts w:ascii="Consolas" w:eastAsia="Times New Roman" w:hAnsi="Consolas" w:cs="Times New Roman"/>
@@ -19295,7 +18529,6 @@
         </w:rPr>
         <w:t>y_test</w:t>
       </w:r>
-      <w:proofErr w:type="spellEnd"/>
       <w:r>
         <w:rPr>
           <w:rFonts w:ascii="Consolas" w:eastAsia="Times New Roman" w:hAnsi="Consolas" w:cs="Times New Roman"/>
@@ -19308,7 +18541,6 @@
         </w:rPr>
         <w:t xml:space="preserve">, </w:t>
       </w:r>
-      <w:proofErr w:type="spellStart"/>
       <w:r>
         <w:rPr>
           <w:rFonts w:ascii="Consolas" w:eastAsia="Times New Roman" w:hAnsi="Consolas" w:cs="Times New Roman"/>
@@ -19321,7 +18553,6 @@
         </w:rPr>
         <w:t>y_pred</w:t>
       </w:r>
-      <w:proofErr w:type="spellEnd"/>
       <w:r>
         <w:rPr>
           <w:rFonts w:ascii="Consolas" w:eastAsia="Times New Roman" w:hAnsi="Consolas" w:cs="Times New Roman"/>
@@ -19391,7 +18622,6 @@
           <w14:ligatures w14:val="none"/>
         </w:rPr>
       </w:pPr>
-      <w:proofErr w:type="gramStart"/>
       <w:r>
         <w:rPr>
           <w:rFonts w:ascii="Consolas" w:eastAsia="Times New Roman" w:hAnsi="Consolas" w:cs="Times New Roman"/>
@@ -19414,20 +18644,7 @@
           <w:lang w:eastAsia="en-IN"/>
           <w14:ligatures w14:val="none"/>
         </w:rPr>
-        <w:t>(</w:t>
-      </w:r>
-      <w:proofErr w:type="gramEnd"/>
-      <w:r>
-        <w:rPr>
-          <w:rFonts w:ascii="Consolas" w:eastAsia="Times New Roman" w:hAnsi="Consolas" w:cs="Times New Roman"/>
-          <w:color w:val="CCCCCC"/>
-          <w:kern w:val="0"/>
-          <w:sz w:val="21"/>
-          <w:szCs w:val="21"/>
-          <w:lang w:eastAsia="en-IN"/>
-          <w14:ligatures w14:val="none"/>
-        </w:rPr>
-        <w:t>)</w:t>
+        <w:t>()</w:t>
       </w:r>
     </w:p>
     <w:p>
@@ -19444,7 +18661,6 @@
           <w14:ligatures w14:val="none"/>
         </w:rPr>
       </w:pPr>
-      <w:proofErr w:type="gramStart"/>
       <w:r>
         <w:rPr>
           <w:rFonts w:ascii="Consolas" w:eastAsia="Times New Roman" w:hAnsi="Consolas" w:cs="Times New Roman"/>
@@ -19469,8 +18685,6 @@
         </w:rPr>
         <w:t>(</w:t>
       </w:r>
-      <w:proofErr w:type="spellStart"/>
-      <w:proofErr w:type="gramEnd"/>
       <w:r>
         <w:rPr>
           <w:rFonts w:ascii="Consolas" w:eastAsia="Times New Roman" w:hAnsi="Consolas" w:cs="Times New Roman"/>
@@ -19493,20 +18707,7 @@
           <w:lang w:eastAsia="en-IN"/>
           <w14:ligatures w14:val="none"/>
         </w:rPr>
-        <w:t>"Accuracy</w:t>
-      </w:r>
-      <w:proofErr w:type="spellEnd"/>
-      <w:r>
-        <w:rPr>
-          <w:rFonts w:ascii="Consolas" w:eastAsia="Times New Roman" w:hAnsi="Consolas" w:cs="Times New Roman"/>
-          <w:color w:val="CE9178"/>
-          <w:kern w:val="0"/>
-          <w:sz w:val="21"/>
-          <w:szCs w:val="21"/>
-          <w:lang w:eastAsia="en-IN"/>
-          <w14:ligatures w14:val="none"/>
-        </w:rPr>
-        <w:t xml:space="preserve">: </w:t>
+        <w:t xml:space="preserve">"Accuracy: </w:t>
       </w:r>
       <w:r>
         <w:rPr>
@@ -19583,7 +18784,6 @@
           <w14:ligatures w14:val="none"/>
         </w:rPr>
       </w:pPr>
-      <w:proofErr w:type="gramStart"/>
       <w:r>
         <w:rPr>
           <w:rFonts w:ascii="Consolas" w:eastAsia="Times New Roman" w:hAnsi="Consolas" w:cs="Times New Roman"/>
@@ -19608,7 +18808,6 @@
         </w:rPr>
         <w:t>(</w:t>
       </w:r>
-      <w:proofErr w:type="gramEnd"/>
       <w:r>
         <w:rPr>
           <w:rFonts w:ascii="Consolas" w:eastAsia="Times New Roman" w:hAnsi="Consolas" w:cs="Times New Roman"/>
@@ -19696,7 +18895,6 @@
           <w14:ligatures w14:val="none"/>
         </w:rPr>
       </w:pPr>
-      <w:proofErr w:type="gramStart"/>
       <w:r>
         <w:rPr>
           <w:rFonts w:ascii="Consolas" w:eastAsia="Times New Roman" w:hAnsi="Consolas" w:cs="Times New Roman"/>
@@ -19721,7 +18919,6 @@
         </w:rPr>
         <w:t>(</w:t>
       </w:r>
-      <w:proofErr w:type="gramEnd"/>
       <w:r>
         <w:rPr>
           <w:rFonts w:ascii="Consolas" w:eastAsia="Times New Roman" w:hAnsi="Consolas" w:cs="Times New Roman"/>
@@ -19866,7 +19063,6 @@
           <w14:ligatures w14:val="none"/>
         </w:rPr>
       </w:pPr>
-      <w:proofErr w:type="spellStart"/>
       <w:r>
         <w:rPr>
           <w:rFonts w:ascii="Consolas" w:eastAsia="Times New Roman" w:hAnsi="Consolas" w:cs="Times New Roman"/>
@@ -19879,7 +19075,6 @@
         </w:rPr>
         <w:t>disp</w:t>
       </w:r>
-      <w:proofErr w:type="spellEnd"/>
       <w:r>
         <w:rPr>
           <w:rFonts w:ascii="Consolas" w:eastAsia="Times New Roman" w:hAnsi="Consolas" w:cs="Times New Roman"/>
@@ -19916,8 +19111,6 @@
         </w:rPr>
         <w:t xml:space="preserve"> </w:t>
       </w:r>
-      <w:proofErr w:type="spellStart"/>
-      <w:proofErr w:type="gramStart"/>
       <w:r>
         <w:rPr>
           <w:rFonts w:ascii="Consolas" w:eastAsia="Times New Roman" w:hAnsi="Consolas" w:cs="Times New Roman"/>
@@ -19930,7 +19123,6 @@
         </w:rPr>
         <w:t>ConfusionMatrixDisplay</w:t>
       </w:r>
-      <w:proofErr w:type="spellEnd"/>
       <w:r>
         <w:rPr>
           <w:rFonts w:ascii="Consolas" w:eastAsia="Times New Roman" w:hAnsi="Consolas" w:cs="Times New Roman"/>
@@ -19943,8 +19135,6 @@
         </w:rPr>
         <w:t>(</w:t>
       </w:r>
-      <w:proofErr w:type="spellStart"/>
-      <w:proofErr w:type="gramEnd"/>
       <w:r>
         <w:rPr>
           <w:rFonts w:ascii="Consolas" w:eastAsia="Times New Roman" w:hAnsi="Consolas" w:cs="Times New Roman"/>
@@ -19957,7 +19147,6 @@
         </w:rPr>
         <w:t>confusion_matrix</w:t>
       </w:r>
-      <w:proofErr w:type="spellEnd"/>
       <w:r>
         <w:rPr>
           <w:rFonts w:ascii="Consolas" w:eastAsia="Times New Roman" w:hAnsi="Consolas" w:cs="Times New Roman"/>
@@ -19994,7 +19183,6 @@
         </w:rPr>
         <w:t xml:space="preserve">, </w:t>
       </w:r>
-      <w:proofErr w:type="spellStart"/>
       <w:r>
         <w:rPr>
           <w:rFonts w:ascii="Consolas" w:eastAsia="Times New Roman" w:hAnsi="Consolas" w:cs="Times New Roman"/>
@@ -20007,7 +19195,6 @@
         </w:rPr>
         <w:t>display_labels</w:t>
       </w:r>
-      <w:proofErr w:type="spellEnd"/>
       <w:r>
         <w:rPr>
           <w:rFonts w:ascii="Consolas" w:eastAsia="Times New Roman" w:hAnsi="Consolas" w:cs="Times New Roman"/>
@@ -20095,8 +19282,6 @@
           <w14:ligatures w14:val="none"/>
         </w:rPr>
       </w:pPr>
-      <w:proofErr w:type="spellStart"/>
-      <w:proofErr w:type="gramStart"/>
       <w:r>
         <w:rPr>
           <w:rFonts w:ascii="Consolas" w:eastAsia="Times New Roman" w:hAnsi="Consolas" w:cs="Times New Roman"/>
@@ -20133,8 +19318,6 @@
         </w:rPr>
         <w:t>plot</w:t>
       </w:r>
-      <w:proofErr w:type="spellEnd"/>
-      <w:proofErr w:type="gramEnd"/>
       <w:r>
         <w:rPr>
           <w:rFonts w:ascii="Consolas" w:eastAsia="Times New Roman" w:hAnsi="Consolas" w:cs="Times New Roman"/>
@@ -20147,7 +19330,6 @@
         </w:rPr>
         <w:t>(</w:t>
       </w:r>
-      <w:proofErr w:type="spellStart"/>
       <w:r>
         <w:rPr>
           <w:rFonts w:ascii="Consolas" w:eastAsia="Times New Roman" w:hAnsi="Consolas" w:cs="Times New Roman"/>
@@ -20160,7 +19342,6 @@
         </w:rPr>
         <w:t>cmap</w:t>
       </w:r>
-      <w:proofErr w:type="spellEnd"/>
       <w:r>
         <w:rPr>
           <w:rFonts w:ascii="Consolas" w:eastAsia="Times New Roman" w:hAnsi="Consolas" w:cs="Times New Roman"/>
@@ -20212,8 +19393,6 @@
           <w14:ligatures w14:val="none"/>
         </w:rPr>
       </w:pPr>
-      <w:proofErr w:type="spellStart"/>
-      <w:proofErr w:type="gramStart"/>
       <w:r>
         <w:rPr>
           <w:rFonts w:ascii="Consolas" w:eastAsia="Times New Roman" w:hAnsi="Consolas" w:cs="Times New Roman"/>
@@ -20250,8 +19429,6 @@
         </w:rPr>
         <w:t>title</w:t>
       </w:r>
-      <w:proofErr w:type="spellEnd"/>
-      <w:proofErr w:type="gramEnd"/>
       <w:r>
         <w:rPr>
           <w:rFonts w:ascii="Consolas" w:eastAsia="Times New Roman" w:hAnsi="Consolas" w:cs="Times New Roman"/>
@@ -20303,8 +19480,6 @@
           <w14:ligatures w14:val="none"/>
         </w:rPr>
       </w:pPr>
-      <w:proofErr w:type="spellStart"/>
-      <w:proofErr w:type="gramStart"/>
       <w:r>
         <w:rPr>
           <w:rFonts w:ascii="Consolas" w:eastAsia="Times New Roman" w:hAnsi="Consolas" w:cs="Times New Roman"/>
@@ -20341,8 +19516,6 @@
         </w:rPr>
         <w:t>show</w:t>
       </w:r>
-      <w:proofErr w:type="spellEnd"/>
-      <w:proofErr w:type="gramEnd"/>
       <w:r>
         <w:rPr>
           <w:rFonts w:ascii="Consolas" w:eastAsia="Times New Roman" w:hAnsi="Consolas" w:cs="Times New Roman"/>
@@ -20847,31 +20020,7 @@
           <w:sz w:val="24"/>
           <w:szCs w:val="24"/>
         </w:rPr>
-        <w:t xml:space="preserve">"Optimization of Sentiment Analysis Using Machine Learning Classifiers." </w:t>
-      </w:r>
-      <w:proofErr w:type="spellStart"/>
-      <w:r>
-        <w:rPr>
-          <w:rFonts w:ascii="Times New Roman" w:hAnsi="Times New Roman" w:cs="Times New Roman"/>
-          <w:i/>
-          <w:iCs/>
-          <w:color w:val="000000" w:themeColor="text1"/>
-          <w:sz w:val="24"/>
-          <w:szCs w:val="24"/>
-        </w:rPr>
-        <w:t>SpringerOpen</w:t>
-      </w:r>
-      <w:proofErr w:type="spellEnd"/>
-      <w:r>
-        <w:rPr>
-          <w:rFonts w:ascii="Times New Roman" w:hAnsi="Times New Roman" w:cs="Times New Roman"/>
-          <w:i/>
-          <w:iCs/>
-          <w:color w:val="000000" w:themeColor="text1"/>
-          <w:sz w:val="24"/>
-          <w:szCs w:val="24"/>
-        </w:rPr>
-        <w:t>, 2023.</w:t>
+        <w:t>"Optimization of Sentiment Analysis Using Machine Learning Classifiers." SpringerOpen, 2023.</w:t>
       </w:r>
     </w:p>
     <w:p>
@@ -23118,6 +22267,7 @@
   <w:style w:type="character" w:default="1" w:styleId="DefaultParagraphFont">
     <w:name w:val="Default Paragraph Font"/>
     <w:uiPriority w:val="1"/>
+    <w:semiHidden/>
     <w:unhideWhenUsed/>
   </w:style>
   <w:style w:type="table" w:default="1" w:styleId="TableNormal">

</xml_diff>